<commit_message>
Agregamos un avance de la tarea de Instalacion de Framework, Apps
</commit_message>
<xml_diff>
--- a/9no/DESARROLLO DE APPS MÓVILES I/Instalación de framework.docx
+++ b/9no/DESARROLLO DE APPS MÓVILES I/Instalación de framework.docx
@@ -1,6 +1,6 @@
 
 <file path=word/document.xml><?xml version="1.0" encoding="utf-8"?>
-<w:document xmlns:wpc="http://schemas.microsoft.com/office/word/2010/wordprocessingCanvas" xmlns:cx="http://schemas.microsoft.com/office/drawing/2014/chartex" xmlns:cx1="http://schemas.microsoft.com/office/drawing/2015/9/8/chartex" xmlns:cx2="http://schemas.microsoft.com/office/drawing/2015/10/21/chartex" xmlns:cx3="http://schemas.microsoft.com/office/drawing/2016/5/9/chartex" xmlns:cx4="http://schemas.microsoft.com/office/drawing/2016/5/10/chartex" xmlns:cx5="http://schemas.microsoft.com/office/drawing/2016/5/11/chartex" xmlns:cx6="http://schemas.microsoft.com/office/drawing/2016/5/12/chartex" xmlns:cx7="http://schemas.microsoft.com/office/drawing/2016/5/13/chartex" xmlns:cx8="http://schemas.microsoft.com/office/drawing/2016/5/14/chartex" xmlns:mc="http://schemas.openxmlformats.org/markup-compatibility/2006" xmlns:aink="http://schemas.microsoft.com/office/drawing/2016/ink" xmlns:am3d="http://schemas.microsoft.com/office/drawing/2017/model3d" xmlns:o="urn:schemas-microsoft-com:office:office" xmlns:oel="http://schemas.microsoft.com/office/2019/extlst" xmlns:r="http://schemas.openxmlformats.org/officeDocument/2006/relationships" xmlns:m="http://schemas.openxmlformats.org/officeDocument/2006/math" xmlns:v="urn:schemas-microsoft-com:vml" xmlns:wp14="http://schemas.microsoft.com/office/word/2010/wordprocessingDrawing" xmlns:wp="http://schemas.openxmlformats.org/drawingml/2006/wordprocessingDrawing" xmlns:w10="urn:schemas-microsoft-com:office:word" xmlns:w="http://schemas.openxmlformats.org/wordprocessingml/2006/main" xmlns:w14="http://schemas.microsoft.com/office/word/2010/wordml" xmlns:w15="http://schemas.microsoft.com/office/word/2012/wordml" xmlns:w16cex="http://schemas.microsoft.com/office/word/2018/wordml/cex" xmlns:w16cid="http://schemas.microsoft.com/office/word/2016/wordml/cid" xmlns:w16="http://schemas.microsoft.com/office/word/2018/wordml" xmlns:w16du="http://schemas.microsoft.com/office/word/2023/wordml/word16du" xmlns:w16sdtdh="http://schemas.microsoft.com/office/word/2020/wordml/sdtdatahash" xmlns:w16se="http://schemas.microsoft.com/office/word/2015/wordml/symex" xmlns:wpg="http://schemas.microsoft.com/office/word/2010/wordprocessingGroup" xmlns:wpi="http://schemas.microsoft.com/office/word/2010/wordprocessingInk" xmlns:wne="http://schemas.microsoft.com/office/word/2006/wordml" xmlns:wps="http://schemas.microsoft.com/office/word/2010/wordprocessingShape" mc:Ignorable="w14 w15 w16se w16cid w16 w16cex w16sdtdh w16du wp14">
+<w:document xmlns:wpc="http://schemas.microsoft.com/office/word/2010/wordprocessingCanvas" xmlns:cx="http://schemas.microsoft.com/office/drawing/2014/chartex" xmlns:cx1="http://schemas.microsoft.com/office/drawing/2015/9/8/chartex" xmlns:cx2="http://schemas.microsoft.com/office/drawing/2015/10/21/chartex" xmlns:cx3="http://schemas.microsoft.com/office/drawing/2016/5/9/chartex" xmlns:cx4="http://schemas.microsoft.com/office/drawing/2016/5/10/chartex" xmlns:cx5="http://schemas.microsoft.com/office/drawing/2016/5/11/chartex" xmlns:cx6="http://schemas.microsoft.com/office/drawing/2016/5/12/chartex" xmlns:cx7="http://schemas.microsoft.com/office/drawing/2016/5/13/chartex" xmlns:cx8="http://schemas.microsoft.com/office/drawing/2016/5/14/chartex" xmlns:mc="http://schemas.openxmlformats.org/markup-compatibility/2006" xmlns:aink="http://schemas.microsoft.com/office/drawing/2016/ink" xmlns:am3d="http://schemas.microsoft.com/office/drawing/2017/model3d" xmlns:o="urn:schemas-microsoft-com:office:office" xmlns:oel="http://schemas.microsoft.com/office/2019/extlst" xmlns:r="http://schemas.openxmlformats.org/officeDocument/2006/relationships" xmlns:m="http://schemas.openxmlformats.org/officeDocument/2006/math" xmlns:v="urn:schemas-microsoft-com:vml" xmlns:wp14="http://schemas.microsoft.com/office/word/2010/wordprocessingDrawing" xmlns:wp="http://schemas.openxmlformats.org/drawingml/2006/wordprocessingDrawing" xmlns:w10="urn:schemas-microsoft-com:office:word" xmlns:w="http://schemas.openxmlformats.org/wordprocessingml/2006/main" xmlns:w14="http://schemas.microsoft.com/office/word/2010/wordml" xmlns:w15="http://schemas.microsoft.com/office/word/2012/wordml" xmlns:w16cex="http://schemas.microsoft.com/office/word/2018/wordml/cex" xmlns:w16cid="http://schemas.microsoft.com/office/word/2016/wordml/cid" xmlns:w16="http://schemas.microsoft.com/office/word/2018/wordml" xmlns:w16du="http://schemas.microsoft.com/office/word/2023/wordml/word16du" xmlns:w16sdtdh="http://schemas.microsoft.com/office/word/2020/wordml/sdtdatahash" xmlns:w16sdtfl="http://schemas.microsoft.com/office/word/2024/wordml/sdtformatlock" xmlns:w16se="http://schemas.microsoft.com/office/word/2015/wordml/symex" xmlns:wpg="http://schemas.microsoft.com/office/word/2010/wordprocessingGroup" xmlns:wpi="http://schemas.microsoft.com/office/word/2010/wordprocessingInk" xmlns:wne="http://schemas.microsoft.com/office/word/2006/wordml" xmlns:wps="http://schemas.microsoft.com/office/word/2010/wordprocessingShape" mc:Ignorable="w14 w15 w16se w16cid w16 w16cex w16sdtdh w16sdtfl w16du wp14">
   <w:body>
     <w:p>
       <w:r>
@@ -136,47 +136,7 @@
                                 <w:sz w:val="48"/>
                                 <w:szCs w:val="48"/>
                               </w:rPr>
-                              <w:t xml:space="preserve">DESARROLLO DE SOFTWARE </w:t>
-                            </w:r>
-                            <w:r>
-                              <w:rPr>
-                                <w:rFonts w:ascii="Bahnschrift" w:hAnsi="Bahnschrift"/>
-                                <w:b/>
-                                <w:bCs/>
-                                <w:sz w:val="48"/>
-                                <w:szCs w:val="48"/>
-                              </w:rPr>
-                              <w:t>BACKEND</w:t>
-                            </w:r>
-                            <w:r>
-                              <w:rPr>
-                                <w:rFonts w:ascii="Bahnschrift" w:hAnsi="Bahnschrift"/>
-                                <w:b/>
-                                <w:bCs/>
-                                <w:sz w:val="48"/>
-                                <w:szCs w:val="48"/>
-                              </w:rPr>
-                              <w:t xml:space="preserve"> </w:t>
-                            </w:r>
-                            <w:r>
-                              <w:rPr>
-                                <w:rFonts w:ascii="Bahnschrift" w:hAnsi="Bahnschrift"/>
-                                <w:b/>
-                                <w:bCs/>
-                                <w:sz w:val="48"/>
-                                <w:szCs w:val="48"/>
-                              </w:rPr>
-                              <w:t>I</w:t>
-                            </w:r>
-                            <w:r>
-                              <w:rPr>
-                                <w:rFonts w:ascii="Bahnschrift" w:hAnsi="Bahnschrift"/>
-                                <w:b/>
-                                <w:bCs/>
-                                <w:sz w:val="48"/>
-                                <w:szCs w:val="48"/>
-                              </w:rPr>
-                              <w:t>I</w:t>
+                              <w:t>DESARROLLO DE APPS MÓVILES I</w:t>
                             </w:r>
                           </w:p>
                           <w:p>
@@ -268,6 +228,7 @@
                                 <w:bCs/>
                                 <w:sz w:val="48"/>
                                 <w:szCs w:val="48"/>
+                                <w:u w:val="single"/>
                               </w:rPr>
                             </w:pPr>
                             <w:r>
@@ -278,31 +239,8 @@
                                 <w:sz w:val="48"/>
                                 <w:szCs w:val="48"/>
                               </w:rPr>
-                              <w:t>Calculadora</w:t>
+                              <w:t>Instalación de Framework</w:t>
                             </w:r>
-                            <w:r>
-                              <w:rPr>
-                                <w:rFonts w:ascii="Bahnschrift" w:hAnsi="Bahnschrift"/>
-                                <w:b/>
-                                <w:bCs/>
-                                <w:sz w:val="48"/>
-                                <w:szCs w:val="48"/>
-                              </w:rPr>
-                              <w:t xml:space="preserve"> (VSC &amp; ASP.NET 8.0)</w:t>
-                            </w:r>
-                          </w:p>
-                          <w:p>
-                            <w:pPr>
-                              <w:jc w:val="center"/>
-                              <w:rPr>
-                                <w:rFonts w:ascii="Bahnschrift" w:hAnsi="Bahnschrift"/>
-                                <w:b/>
-                                <w:bCs/>
-                                <w:sz w:val="48"/>
-                                <w:szCs w:val="48"/>
-                                <w:u w:val="single"/>
-                              </w:rPr>
-                            </w:pPr>
                           </w:p>
                         </w:txbxContent>
                       </wps:txbx>
@@ -352,47 +290,7 @@
                           <w:sz w:val="48"/>
                           <w:szCs w:val="48"/>
                         </w:rPr>
-                        <w:t xml:space="preserve">DESARROLLO DE SOFTWARE </w:t>
-                      </w:r>
-                      <w:r>
-                        <w:rPr>
-                          <w:rFonts w:ascii="Bahnschrift" w:hAnsi="Bahnschrift"/>
-                          <w:b/>
-                          <w:bCs/>
-                          <w:sz w:val="48"/>
-                          <w:szCs w:val="48"/>
-                        </w:rPr>
-                        <w:t>BACKEND</w:t>
-                      </w:r>
-                      <w:r>
-                        <w:rPr>
-                          <w:rFonts w:ascii="Bahnschrift" w:hAnsi="Bahnschrift"/>
-                          <w:b/>
-                          <w:bCs/>
-                          <w:sz w:val="48"/>
-                          <w:szCs w:val="48"/>
-                        </w:rPr>
-                        <w:t xml:space="preserve"> </w:t>
-                      </w:r>
-                      <w:r>
-                        <w:rPr>
-                          <w:rFonts w:ascii="Bahnschrift" w:hAnsi="Bahnschrift"/>
-                          <w:b/>
-                          <w:bCs/>
-                          <w:sz w:val="48"/>
-                          <w:szCs w:val="48"/>
-                        </w:rPr>
-                        <w:t>I</w:t>
-                      </w:r>
-                      <w:r>
-                        <w:rPr>
-                          <w:rFonts w:ascii="Bahnschrift" w:hAnsi="Bahnschrift"/>
-                          <w:b/>
-                          <w:bCs/>
-                          <w:sz w:val="48"/>
-                          <w:szCs w:val="48"/>
-                        </w:rPr>
-                        <w:t>I</w:t>
+                        <w:t>DESARROLLO DE APPS MÓVILES I</w:t>
                       </w:r>
                     </w:p>
                     <w:p>
@@ -484,6 +382,7 @@
                           <w:bCs/>
                           <w:sz w:val="48"/>
                           <w:szCs w:val="48"/>
+                          <w:u w:val="single"/>
                         </w:rPr>
                       </w:pPr>
                       <w:r>
@@ -494,31 +393,8 @@
                           <w:sz w:val="48"/>
                           <w:szCs w:val="48"/>
                         </w:rPr>
-                        <w:t>Calculadora</w:t>
+                        <w:t>Instalación de Framework</w:t>
                       </w:r>
-                      <w:r>
-                        <w:rPr>
-                          <w:rFonts w:ascii="Bahnschrift" w:hAnsi="Bahnschrift"/>
-                          <w:b/>
-                          <w:bCs/>
-                          <w:sz w:val="48"/>
-                          <w:szCs w:val="48"/>
-                        </w:rPr>
-                        <w:t xml:space="preserve"> (VSC &amp; ASP.NET 8.0)</w:t>
-                      </w:r>
-                    </w:p>
-                    <w:p>
-                      <w:pPr>
-                        <w:jc w:val="center"/>
-                        <w:rPr>
-                          <w:rFonts w:ascii="Bahnschrift" w:hAnsi="Bahnschrift"/>
-                          <w:b/>
-                          <w:bCs/>
-                          <w:sz w:val="48"/>
-                          <w:szCs w:val="48"/>
-                          <w:u w:val="single"/>
-                        </w:rPr>
-                      </w:pPr>
                     </w:p>
                   </w:txbxContent>
                 </v:textbox>
@@ -602,17 +478,7 @@
                                 <w:sz w:val="48"/>
                                 <w:szCs w:val="48"/>
                               </w:rPr>
-                              <w:t>1</w:t>
-                            </w:r>
-                            <w:r>
-                              <w:rPr>
-                                <w:rFonts w:ascii="Bahnschrift" w:hAnsi="Bahnschrift"/>
-                                <w:b/>
-                                <w:bCs/>
-                                <w:sz w:val="48"/>
-                                <w:szCs w:val="48"/>
-                              </w:rPr>
-                              <w:t>2</w:t>
+                              <w:t>14</w:t>
                             </w:r>
                             <w:r>
                               <w:rPr>
@@ -632,7 +498,7 @@
                                 <w:sz w:val="48"/>
                                 <w:szCs w:val="48"/>
                               </w:rPr>
-                              <w:t>9</w:t>
+                              <w:t>1</w:t>
                             </w:r>
                             <w:r>
                               <w:rPr>
@@ -756,17 +622,7 @@
                           <w:sz w:val="48"/>
                           <w:szCs w:val="48"/>
                         </w:rPr>
-                        <w:t>1</w:t>
-                      </w:r>
-                      <w:r>
-                        <w:rPr>
-                          <w:rFonts w:ascii="Bahnschrift" w:hAnsi="Bahnschrift"/>
-                          <w:b/>
-                          <w:bCs/>
-                          <w:sz w:val="48"/>
-                          <w:szCs w:val="48"/>
-                        </w:rPr>
-                        <w:t>2</w:t>
+                        <w:t>14</w:t>
                       </w:r>
                       <w:r>
                         <w:rPr>
@@ -786,7 +642,7 @@
                           <w:sz w:val="48"/>
                           <w:szCs w:val="48"/>
                         </w:rPr>
-                        <w:t>9</w:t>
+                        <w:t>1</w:t>
                       </w:r>
                       <w:r>
                         <w:rPr>
@@ -880,50 +736,191 @@
     </w:p>
     <w:p>
       <w:pPr>
-        <w:spacing w:line="276" w:lineRule="auto"/>
-        <w:jc w:val="center"/>
         <w:rPr>
           <w:rFonts w:ascii="Arial" w:hAnsi="Arial" w:cs="Arial"/>
-          <w:b/>
-          <w:bCs/>
-          <w:sz w:val="32"/>
-          <w:szCs w:val="32"/>
-        </w:rPr>
-      </w:pPr>
-    </w:p>
-    <w:p>
-      <w:pPr>
-        <w:spacing w:line="276" w:lineRule="auto"/>
-        <w:jc w:val="center"/>
-        <w:rPr>
-          <w:rFonts w:ascii="Arial" w:hAnsi="Arial" w:cs="Arial"/>
-          <w:b/>
-          <w:bCs/>
-          <w:sz w:val="32"/>
-          <w:szCs w:val="32"/>
+          <w:sz w:val="24"/>
+          <w:szCs w:val="24"/>
         </w:rPr>
       </w:pPr>
       <w:r>
         <w:rPr>
           <w:rFonts w:ascii="Arial" w:hAnsi="Arial" w:cs="Arial"/>
-          <w:b/>
-          <w:bCs/>
-          <w:sz w:val="32"/>
-          <w:szCs w:val="32"/>
+          <w:sz w:val="24"/>
+          <w:szCs w:val="24"/>
         </w:rPr>
-        <w:t>Reporte de Desarrollo de la Calculadora Web API en ASP.NET Core</w:t>
+        <w:lastRenderedPageBreak/>
+        <w:t>Instalar todas las herramientas necesarias para crear aplicaciones en flutter y crear un documento describiendo el paso a paso de todos los elementos instalados con capturas de pantalla</w:t>
       </w:r>
     </w:p>
     <w:p>
       <w:pPr>
-        <w:spacing w:line="276" w:lineRule="auto"/>
-        <w:jc w:val="center"/>
         <w:rPr>
           <w:rFonts w:ascii="Arial" w:hAnsi="Arial" w:cs="Arial"/>
-          <w:b/>
-          <w:bCs/>
-          <w:sz w:val="32"/>
-          <w:szCs w:val="32"/>
+          <w:sz w:val="24"/>
+          <w:szCs w:val="24"/>
+        </w:rPr>
+      </w:pPr>
+    </w:p>
+    <w:p>
+      <w:pPr>
+        <w:spacing w:line="276" w:lineRule="auto"/>
+        <w:rPr>
+          <w:rFonts w:ascii="Arial" w:hAnsi="Arial" w:cs="Arial"/>
+          <w:sz w:val="24"/>
+          <w:szCs w:val="24"/>
+        </w:rPr>
+      </w:pPr>
+      <w:r>
+        <w:rPr>
+          <w:rFonts w:ascii="Arial" w:hAnsi="Arial" w:cs="Arial"/>
+          <w:sz w:val="24"/>
+          <w:szCs w:val="24"/>
+        </w:rPr>
+        <w:t>Criterios de evaluación:</w:t>
+      </w:r>
+    </w:p>
+    <w:p>
+      <w:pPr>
+        <w:pStyle w:val="Prrafodelista"/>
+        <w:numPr>
+          <w:ilvl w:val="0"/>
+          <w:numId w:val="83"/>
+        </w:numPr>
+        <w:spacing w:line="276" w:lineRule="auto"/>
+        <w:rPr>
+          <w:rFonts w:ascii="Arial" w:hAnsi="Arial" w:cs="Arial"/>
+          <w:sz w:val="24"/>
+          <w:szCs w:val="24"/>
+        </w:rPr>
+      </w:pPr>
+      <w:r>
+        <w:rPr>
+          <w:rFonts w:ascii="Arial" w:hAnsi="Arial" w:cs="Arial"/>
+          <w:sz w:val="24"/>
+          <w:szCs w:val="24"/>
+        </w:rPr>
+        <w:t>Instalación de Android Studio y VSC  -- 20%</w:t>
+      </w:r>
+    </w:p>
+    <w:p>
+      <w:pPr>
+        <w:pStyle w:val="Prrafodelista"/>
+        <w:numPr>
+          <w:ilvl w:val="0"/>
+          <w:numId w:val="83"/>
+        </w:numPr>
+        <w:spacing w:line="276" w:lineRule="auto"/>
+        <w:rPr>
+          <w:rFonts w:ascii="Arial" w:hAnsi="Arial" w:cs="Arial"/>
+          <w:sz w:val="24"/>
+          <w:szCs w:val="24"/>
+        </w:rPr>
+      </w:pPr>
+      <w:r>
+        <w:rPr>
+          <w:rFonts w:ascii="Arial" w:hAnsi="Arial" w:cs="Arial"/>
+          <w:sz w:val="24"/>
+          <w:szCs w:val="24"/>
+        </w:rPr>
+        <w:t>Instalación y variables de entorno de flutter  -- 20%</w:t>
+      </w:r>
+    </w:p>
+    <w:p>
+      <w:pPr>
+        <w:pStyle w:val="Prrafodelista"/>
+        <w:numPr>
+          <w:ilvl w:val="0"/>
+          <w:numId w:val="83"/>
+        </w:numPr>
+        <w:spacing w:line="276" w:lineRule="auto"/>
+        <w:rPr>
+          <w:rFonts w:ascii="Arial" w:hAnsi="Arial" w:cs="Arial"/>
+          <w:sz w:val="24"/>
+          <w:szCs w:val="24"/>
+        </w:rPr>
+      </w:pPr>
+      <w:r>
+        <w:rPr>
+          <w:rFonts w:ascii="Arial" w:hAnsi="Arial" w:cs="Arial"/>
+          <w:sz w:val="24"/>
+          <w:szCs w:val="24"/>
+        </w:rPr>
+        <w:t>Instalación de plugin de flutter en Android Studio y VSC  -- 20%</w:t>
+      </w:r>
+    </w:p>
+    <w:p>
+      <w:pPr>
+        <w:pStyle w:val="Prrafodelista"/>
+        <w:numPr>
+          <w:ilvl w:val="0"/>
+          <w:numId w:val="83"/>
+        </w:numPr>
+        <w:spacing w:line="276" w:lineRule="auto"/>
+        <w:rPr>
+          <w:rFonts w:ascii="Arial" w:hAnsi="Arial" w:cs="Arial"/>
+          <w:sz w:val="24"/>
+          <w:szCs w:val="24"/>
+        </w:rPr>
+      </w:pPr>
+      <w:r>
+        <w:rPr>
+          <w:rFonts w:ascii="Arial" w:hAnsi="Arial" w:cs="Arial"/>
+          <w:sz w:val="24"/>
+          <w:szCs w:val="24"/>
+        </w:rPr>
+        <w:t>Instalación de 1 emulador  -- 20%</w:t>
+      </w:r>
+    </w:p>
+    <w:p>
+      <w:pPr>
+        <w:pStyle w:val="Prrafodelista"/>
+        <w:numPr>
+          <w:ilvl w:val="0"/>
+          <w:numId w:val="83"/>
+        </w:numPr>
+        <w:spacing w:line="276" w:lineRule="auto"/>
+        <w:rPr>
+          <w:rFonts w:ascii="Arial" w:hAnsi="Arial" w:cs="Arial"/>
+          <w:sz w:val="24"/>
+          <w:szCs w:val="24"/>
+        </w:rPr>
+      </w:pPr>
+      <w:r>
+        <w:rPr>
+          <w:rFonts w:ascii="Arial" w:hAnsi="Arial" w:cs="Arial"/>
+          <w:sz w:val="24"/>
+          <w:szCs w:val="24"/>
+        </w:rPr>
+        <w:t>Creación y Ejecución de un proyecto de flutter  -- 20%</w:t>
+      </w:r>
+    </w:p>
+    <w:p>
+      <w:pPr>
+        <w:spacing w:line="276" w:lineRule="auto"/>
+        <w:rPr>
+          <w:rFonts w:ascii="Arial" w:hAnsi="Arial" w:cs="Arial"/>
+          <w:sz w:val="24"/>
+          <w:szCs w:val="24"/>
+        </w:rPr>
+      </w:pPr>
+    </w:p>
+    <w:p>
+      <w:pPr>
+        <w:spacing w:line="276" w:lineRule="auto"/>
+        <w:rPr>
+          <w:rFonts w:ascii="Arial" w:hAnsi="Arial" w:cs="Arial"/>
+          <w:sz w:val="24"/>
+          <w:szCs w:val="24"/>
+        </w:rPr>
+      </w:pPr>
+    </w:p>
+    <w:p>
+      <w:pPr>
+        <w:spacing w:line="276" w:lineRule="auto"/>
+        <w:rPr>
+          <w:rFonts w:ascii="Arial" w:hAnsi="Arial" w:cs="Arial"/>
+          <w:sz w:val="24"/>
+          <w:szCs w:val="24"/>
         </w:rPr>
       </w:pPr>
     </w:p>
@@ -946,38 +943,28 @@
           <w:sz w:val="28"/>
           <w:szCs w:val="28"/>
         </w:rPr>
-        <w:t>1. Introducción</w:t>
+        <w:t>Android Studio (</w:t>
       </w:r>
-    </w:p>
-    <w:p>
-      <w:pPr>
-        <w:spacing w:line="276" w:lineRule="auto"/>
-        <w:rPr>
-          <w:rFonts w:ascii="Arial" w:hAnsi="Arial" w:cs="Arial"/>
-          <w:sz w:val="24"/>
-          <w:szCs w:val="24"/>
-        </w:rPr>
-      </w:pPr>
       <w:r>
-        <w:rPr>
-          <w:rFonts w:ascii="Arial" w:hAnsi="Arial" w:cs="Arial"/>
-          <w:sz w:val="24"/>
-          <w:szCs w:val="24"/>
-        </w:rPr>
-        <w:t>El objetivo de este proyecto fue desarrollar una calculadora simple utilizando una Web API en ASP.NET Core. Esta calculadora permite realizar operaciones básicas (suma, resta, multiplicación y división) mediante parámetros enviados en las solicitudes HTTP.</w:t>
-      </w:r>
-    </w:p>
-    <w:p>
-      <w:pPr>
-        <w:spacing w:line="276" w:lineRule="auto"/>
         <w:rPr>
           <w:rFonts w:ascii="Arial" w:hAnsi="Arial" w:cs="Arial"/>
           <w:b/>
           <w:bCs/>
-          <w:sz w:val="24"/>
-          <w:szCs w:val="24"/>
+          <w:sz w:val="28"/>
+          <w:szCs w:val="28"/>
         </w:rPr>
-      </w:pPr>
+        <w:t>I</w:t>
+      </w:r>
+      <w:r>
+        <w:rPr>
+          <w:rFonts w:ascii="Arial" w:hAnsi="Arial" w:cs="Arial"/>
+          <w:b/>
+          <w:bCs/>
+          <w:sz w:val="28"/>
+          <w:szCs w:val="28"/>
+        </w:rPr>
+        <w:t>nstalación)</w:t>
+      </w:r>
     </w:p>
     <w:p>
       <w:pPr>
@@ -990,23 +977,9 @@
           <w:szCs w:val="28"/>
         </w:rPr>
       </w:pPr>
-      <w:r>
-        <w:rPr>
-          <w:rFonts w:ascii="Arial" w:hAnsi="Arial" w:cs="Arial"/>
-          <w:b/>
-          <w:bCs/>
-          <w:sz w:val="28"/>
-          <w:szCs w:val="28"/>
-        </w:rPr>
-        <w:t>2. Herramientas y Tecnologías Utilizadas</w:t>
-      </w:r>
     </w:p>
     <w:p>
       <w:pPr>
-        <w:numPr>
-          <w:ilvl w:val="0"/>
-          <w:numId w:val="80"/>
-        </w:numPr>
         <w:spacing w:line="276" w:lineRule="auto"/>
         <w:rPr>
           <w:rFonts w:ascii="Arial" w:hAnsi="Arial" w:cs="Arial"/>
@@ -1016,111 +989,21 @@
       </w:pPr>
       <w:r>
         <w:rPr>
-          <w:rFonts w:ascii="Arial" w:hAnsi="Arial" w:cs="Arial"/>
-          <w:sz w:val="24"/>
-          <w:szCs w:val="24"/>
-        </w:rPr>
-        <w:t>ASP.NET Core: Framework para construir aplicaciones web.</w:t>
-      </w:r>
-    </w:p>
-    <w:p>
-      <w:pPr>
-        <w:numPr>
-          <w:ilvl w:val="0"/>
-          <w:numId w:val="80"/>
-        </w:numPr>
-        <w:spacing w:line="276" w:lineRule="auto"/>
-        <w:rPr>
-          <w:rFonts w:ascii="Arial" w:hAnsi="Arial" w:cs="Arial"/>
-          <w:sz w:val="24"/>
-          <w:szCs w:val="24"/>
-        </w:rPr>
-      </w:pPr>
-      <w:r>
-        <w:rPr>
-          <w:rFonts w:ascii="Arial" w:hAnsi="Arial" w:cs="Arial"/>
-          <w:sz w:val="24"/>
-          <w:szCs w:val="24"/>
-        </w:rPr>
-        <w:t>C#: Lenguaje de programación utilizado para el desarrollo.</w:t>
-      </w:r>
-    </w:p>
-    <w:p>
-      <w:pPr>
-        <w:numPr>
-          <w:ilvl w:val="0"/>
-          <w:numId w:val="80"/>
-        </w:numPr>
-        <w:spacing w:line="276" w:lineRule="auto"/>
-        <w:rPr>
-          <w:rFonts w:ascii="Arial" w:hAnsi="Arial" w:cs="Arial"/>
-          <w:sz w:val="24"/>
-          <w:szCs w:val="24"/>
-        </w:rPr>
-      </w:pPr>
-      <w:r>
-        <w:rPr>
-          <w:rFonts w:ascii="Arial" w:hAnsi="Arial" w:cs="Arial"/>
-          <w:sz w:val="24"/>
-          <w:szCs w:val="24"/>
-        </w:rPr>
-        <w:t>Visual Studio Code / Visual Studio: Entorno de desarrollo para escribir y ejecutar el código.</w:t>
-      </w:r>
-    </w:p>
-    <w:p>
-      <w:pPr>
-        <w:numPr>
-          <w:ilvl w:val="0"/>
-          <w:numId w:val="80"/>
-        </w:numPr>
-        <w:spacing w:line="276" w:lineRule="auto"/>
-        <w:rPr>
-          <w:rFonts w:ascii="Arial" w:hAnsi="Arial" w:cs="Arial"/>
-          <w:sz w:val="24"/>
-          <w:szCs w:val="24"/>
-        </w:rPr>
-      </w:pPr>
-      <w:r>
-        <w:rPr>
-          <w:rFonts w:ascii="Arial" w:hAnsi="Arial" w:cs="Arial"/>
-          <w:sz w:val="24"/>
-          <w:szCs w:val="24"/>
-        </w:rPr>
-        <w:t>Terminal / Command Prompt: Para ejecutar comandos de .NET.</w:t>
-      </w:r>
-    </w:p>
-    <w:p>
-      <w:pPr>
-        <w:spacing w:line="276" w:lineRule="auto"/>
-        <w:rPr>
-          <w:rFonts w:ascii="Arial" w:hAnsi="Arial" w:cs="Arial"/>
-          <w:b/>
-          <w:bCs/>
-          <w:sz w:val="24"/>
-          <w:szCs w:val="24"/>
-        </w:rPr>
-      </w:pPr>
-    </w:p>
-    <w:p>
-      <w:pPr>
-        <w:spacing w:line="276" w:lineRule="auto"/>
-        <w:rPr>
-          <w:rFonts w:ascii="Arial" w:hAnsi="Arial" w:cs="Arial"/>
-          <w:b/>
-          <w:bCs/>
-          <w:sz w:val="24"/>
-          <w:szCs w:val="24"/>
-        </w:rPr>
-      </w:pPr>
-      <w:r>
-        <w:rPr>
           <w:noProof/>
         </w:rPr>
         <w:drawing>
-          <wp:inline distT="0" distB="0" distL="0" distR="0" wp14:anchorId="5260B02D" wp14:editId="25590B7E">
-            <wp:extent cx="5612130" cy="445135"/>
+          <wp:anchor distT="0" distB="0" distL="114300" distR="114300" simplePos="0" relativeHeight="251665408" behindDoc="0" locked="0" layoutInCell="1" allowOverlap="1" wp14:anchorId="654D1BA9" wp14:editId="54FEA964">
+            <wp:simplePos x="0" y="0"/>
+            <wp:positionH relativeFrom="margin">
+              <wp:align>right</wp:align>
+            </wp:positionH>
+            <wp:positionV relativeFrom="paragraph">
+              <wp:posOffset>666115</wp:posOffset>
+            </wp:positionV>
+            <wp:extent cx="5612130" cy="3150870"/>
             <wp:effectExtent l="0" t="0" r="7620" b="0"/>
-            <wp:docPr id="655398065" name="Imagen 1"/>
+            <wp:wrapTopAndBottom/>
+            <wp:docPr id="1834601208" name="Imagen 1"/>
             <wp:cNvGraphicFramePr>
               <a:graphicFrameLocks xmlns:a="http://schemas.openxmlformats.org/drawingml/2006/main" noChangeAspect="1"/>
             </wp:cNvGraphicFramePr>
@@ -1128,11 +1011,17 @@
               <a:graphicData uri="http://schemas.openxmlformats.org/drawingml/2006/picture">
                 <pic:pic xmlns:pic="http://schemas.openxmlformats.org/drawingml/2006/picture">
                   <pic:nvPicPr>
-                    <pic:cNvPr id="655398065" name=""/>
+                    <pic:cNvPr id="1834601208" name=""/>
                     <pic:cNvPicPr/>
                   </pic:nvPicPr>
                   <pic:blipFill>
-                    <a:blip r:embed="rId9"/>
+                    <a:blip r:embed="rId9">
+                      <a:extLst>
+                        <a:ext uri="{28A0092B-C50C-407E-A947-70E740481C1C}">
+                          <a14:useLocalDpi xmlns:a14="http://schemas.microsoft.com/office/drawing/2010/main" val="0"/>
+                        </a:ext>
+                      </a:extLst>
+                    </a:blip>
                     <a:stretch>
                       <a:fillRect/>
                     </a:stretch>
@@ -1140,7 +1029,7 @@
                   <pic:spPr>
                     <a:xfrm>
                       <a:off x="0" y="0"/>
-                      <a:ext cx="5612130" cy="445135"/>
+                      <a:ext cx="5612130" cy="3150870"/>
                     </a:xfrm>
                     <a:prstGeom prst="rect">
                       <a:avLst/>
@@ -1149,8 +1038,16 @@
                 </pic:pic>
               </a:graphicData>
             </a:graphic>
-          </wp:inline>
+          </wp:anchor>
         </w:drawing>
+      </w:r>
+      <w:r>
+        <w:rPr>
+          <w:rFonts w:ascii="Arial" w:hAnsi="Arial" w:cs="Arial"/>
+          <w:sz w:val="24"/>
+          <w:szCs w:val="24"/>
+        </w:rPr>
+        <w:t>1.- Revisar si cumples con los requisitos mínimos para la instalación del sistema para Windows</w:t>
       </w:r>
     </w:p>
     <w:p>
@@ -1160,6 +1057,16 @@
           <w:rFonts w:ascii="Arial" w:hAnsi="Arial" w:cs="Arial"/>
           <w:b/>
           <w:bCs/>
+          <w:sz w:val="28"/>
+          <w:szCs w:val="28"/>
+        </w:rPr>
+      </w:pPr>
+    </w:p>
+    <w:p>
+      <w:pPr>
+        <w:spacing w:line="276" w:lineRule="auto"/>
+        <w:rPr>
+          <w:rFonts w:ascii="Arial" w:hAnsi="Arial" w:cs="Arial"/>
           <w:sz w:val="24"/>
           <w:szCs w:val="24"/>
         </w:rPr>
@@ -1168,19 +1075,20 @@
         <w:rPr>
           <w:noProof/>
         </w:rPr>
+        <w:lastRenderedPageBreak/>
         <w:drawing>
-          <wp:anchor distT="0" distB="0" distL="114300" distR="114300" simplePos="0" relativeHeight="251663360" behindDoc="1" locked="0" layoutInCell="1" allowOverlap="1" wp14:anchorId="758EFB37" wp14:editId="3886B2F4">
+          <wp:anchor distT="0" distB="0" distL="114300" distR="114300" simplePos="0" relativeHeight="251666432" behindDoc="0" locked="0" layoutInCell="1" allowOverlap="1" wp14:anchorId="0A777EBB" wp14:editId="4B52294D">
             <wp:simplePos x="0" y="0"/>
             <wp:positionH relativeFrom="margin">
               <wp:align>right</wp:align>
             </wp:positionH>
             <wp:positionV relativeFrom="paragraph">
-              <wp:posOffset>280035</wp:posOffset>
+              <wp:posOffset>429895</wp:posOffset>
             </wp:positionV>
-            <wp:extent cx="5612130" cy="403860"/>
-            <wp:effectExtent l="0" t="0" r="7620" b="0"/>
-            <wp:wrapNone/>
-            <wp:docPr id="1775893106" name="Imagen 1"/>
+            <wp:extent cx="5612130" cy="3096260"/>
+            <wp:effectExtent l="0" t="0" r="7620" b="8890"/>
+            <wp:wrapTopAndBottom/>
+            <wp:docPr id="1423477131" name="Imagen 1"/>
             <wp:cNvGraphicFramePr>
               <a:graphicFrameLocks xmlns:a="http://schemas.openxmlformats.org/drawingml/2006/main" noChangeAspect="1"/>
             </wp:cNvGraphicFramePr>
@@ -1188,7 +1096,7 @@
               <a:graphicData uri="http://schemas.openxmlformats.org/drawingml/2006/picture">
                 <pic:pic xmlns:pic="http://schemas.openxmlformats.org/drawingml/2006/picture">
                   <pic:nvPicPr>
-                    <pic:cNvPr id="1775893106" name=""/>
+                    <pic:cNvPr id="1423477131" name=""/>
                     <pic:cNvPicPr/>
                   </pic:nvPicPr>
                   <pic:blipFill>
@@ -1206,7 +1114,359 @@
                   <pic:spPr>
                     <a:xfrm>
                       <a:off x="0" y="0"/>
-                      <a:ext cx="5612130" cy="403860"/>
+                      <a:ext cx="5612130" cy="3096260"/>
+                    </a:xfrm>
+                    <a:prstGeom prst="rect">
+                      <a:avLst/>
+                    </a:prstGeom>
+                  </pic:spPr>
+                </pic:pic>
+              </a:graphicData>
+            </a:graphic>
+          </wp:anchor>
+        </w:drawing>
+      </w:r>
+      <w:r>
+        <w:rPr>
+          <w:rFonts w:ascii="Arial" w:hAnsi="Arial" w:cs="Arial"/>
+          <w:sz w:val="24"/>
+          <w:szCs w:val="24"/>
+        </w:rPr>
+        <w:t>2</w:t>
+      </w:r>
+      <w:r>
+        <w:rPr>
+          <w:rFonts w:ascii="Arial" w:hAnsi="Arial" w:cs="Arial"/>
+          <w:sz w:val="24"/>
+          <w:szCs w:val="24"/>
+        </w:rPr>
+        <w:t>.-</w:t>
+      </w:r>
+      <w:r>
+        <w:rPr>
+          <w:rFonts w:ascii="Arial" w:hAnsi="Arial" w:cs="Arial"/>
+          <w:sz w:val="24"/>
+          <w:szCs w:val="24"/>
+        </w:rPr>
+        <w:t xml:space="preserve"> Ir al Sitio Web Oficial, ahí podrás descargar la versión que más te convenga</w:t>
+      </w:r>
+    </w:p>
+    <w:p>
+      <w:pPr>
+        <w:spacing w:line="276" w:lineRule="auto"/>
+        <w:rPr>
+          <w:rFonts w:ascii="Arial" w:hAnsi="Arial" w:cs="Arial"/>
+          <w:sz w:val="24"/>
+          <w:szCs w:val="24"/>
+        </w:rPr>
+      </w:pPr>
+    </w:p>
+    <w:p>
+      <w:pPr>
+        <w:spacing w:line="276" w:lineRule="auto"/>
+        <w:rPr>
+          <w:rFonts w:ascii="Arial" w:hAnsi="Arial" w:cs="Arial"/>
+          <w:sz w:val="24"/>
+          <w:szCs w:val="24"/>
+        </w:rPr>
+      </w:pPr>
+    </w:p>
+    <w:p>
+      <w:pPr>
+        <w:spacing w:line="276" w:lineRule="auto"/>
+        <w:rPr>
+          <w:noProof/>
+        </w:rPr>
+      </w:pPr>
+    </w:p>
+    <w:p>
+      <w:pPr>
+        <w:spacing w:line="276" w:lineRule="auto"/>
+        <w:rPr>
+          <w:rFonts w:ascii="Arial" w:hAnsi="Arial" w:cs="Arial"/>
+          <w:sz w:val="24"/>
+          <w:szCs w:val="24"/>
+        </w:rPr>
+      </w:pPr>
+      <w:r>
+        <w:rPr>
+          <w:noProof/>
+        </w:rPr>
+        <w:drawing>
+          <wp:anchor distT="0" distB="0" distL="114300" distR="114300" simplePos="0" relativeHeight="251668480" behindDoc="0" locked="0" layoutInCell="1" allowOverlap="1" wp14:anchorId="3083A4B7" wp14:editId="7FED56D1">
+            <wp:simplePos x="0" y="0"/>
+            <wp:positionH relativeFrom="margin">
+              <wp:posOffset>1724025</wp:posOffset>
+            </wp:positionH>
+            <wp:positionV relativeFrom="paragraph">
+              <wp:posOffset>492760</wp:posOffset>
+            </wp:positionV>
+            <wp:extent cx="3848100" cy="3063240"/>
+            <wp:effectExtent l="0" t="0" r="0" b="3810"/>
+            <wp:wrapTopAndBottom/>
+            <wp:docPr id="176536077" name="Imagen 1"/>
+            <wp:cNvGraphicFramePr>
+              <a:graphicFrameLocks xmlns:a="http://schemas.openxmlformats.org/drawingml/2006/main" noChangeAspect="1"/>
+            </wp:cNvGraphicFramePr>
+            <a:graphic xmlns:a="http://schemas.openxmlformats.org/drawingml/2006/main">
+              <a:graphicData uri="http://schemas.openxmlformats.org/drawingml/2006/picture">
+                <pic:pic xmlns:pic="http://schemas.openxmlformats.org/drawingml/2006/picture">
+                  <pic:nvPicPr>
+                    <pic:cNvPr id="176536077" name=""/>
+                    <pic:cNvPicPr/>
+                  </pic:nvPicPr>
+                  <pic:blipFill>
+                    <a:blip r:embed="rId11">
+                      <a:extLst>
+                        <a:ext uri="{28A0092B-C50C-407E-A947-70E740481C1C}">
+                          <a14:useLocalDpi xmlns:a14="http://schemas.microsoft.com/office/drawing/2010/main" val="0"/>
+                        </a:ext>
+                      </a:extLst>
+                    </a:blip>
+                    <a:stretch>
+                      <a:fillRect/>
+                    </a:stretch>
+                  </pic:blipFill>
+                  <pic:spPr>
+                    <a:xfrm>
+                      <a:off x="0" y="0"/>
+                      <a:ext cx="3848100" cy="3063240"/>
+                    </a:xfrm>
+                    <a:prstGeom prst="rect">
+                      <a:avLst/>
+                    </a:prstGeom>
+                  </pic:spPr>
+                </pic:pic>
+              </a:graphicData>
+            </a:graphic>
+            <wp14:sizeRelH relativeFrom="margin">
+              <wp14:pctWidth>0</wp14:pctWidth>
+            </wp14:sizeRelH>
+            <wp14:sizeRelV relativeFrom="margin">
+              <wp14:pctHeight>0</wp14:pctHeight>
+            </wp14:sizeRelV>
+          </wp:anchor>
+        </w:drawing>
+      </w:r>
+      <w:r>
+        <w:rPr>
+          <w:noProof/>
+        </w:rPr>
+        <w:drawing>
+          <wp:anchor distT="0" distB="0" distL="114300" distR="114300" simplePos="0" relativeHeight="251667456" behindDoc="0" locked="0" layoutInCell="1" allowOverlap="1" wp14:anchorId="4412718E" wp14:editId="7C4EDB2B">
+            <wp:simplePos x="0" y="0"/>
+            <wp:positionH relativeFrom="margin">
+              <wp:align>left</wp:align>
+            </wp:positionH>
+            <wp:positionV relativeFrom="paragraph">
+              <wp:posOffset>473710</wp:posOffset>
+            </wp:positionV>
+            <wp:extent cx="1314450" cy="1485900"/>
+            <wp:effectExtent l="0" t="0" r="0" b="0"/>
+            <wp:wrapTopAndBottom/>
+            <wp:docPr id="1314008779" name="Imagen 1"/>
+            <wp:cNvGraphicFramePr>
+              <a:graphicFrameLocks xmlns:a="http://schemas.openxmlformats.org/drawingml/2006/main" noChangeAspect="1"/>
+            </wp:cNvGraphicFramePr>
+            <a:graphic xmlns:a="http://schemas.openxmlformats.org/drawingml/2006/main">
+              <a:graphicData uri="http://schemas.openxmlformats.org/drawingml/2006/picture">
+                <pic:pic xmlns:pic="http://schemas.openxmlformats.org/drawingml/2006/picture">
+                  <pic:nvPicPr>
+                    <pic:cNvPr id="1314008779" name=""/>
+                    <pic:cNvPicPr/>
+                  </pic:nvPicPr>
+                  <pic:blipFill>
+                    <a:blip r:embed="rId12">
+                      <a:extLst>
+                        <a:ext uri="{28A0092B-C50C-407E-A947-70E740481C1C}">
+                          <a14:useLocalDpi xmlns:a14="http://schemas.microsoft.com/office/drawing/2010/main" val="0"/>
+                        </a:ext>
+                      </a:extLst>
+                    </a:blip>
+                    <a:stretch>
+                      <a:fillRect/>
+                    </a:stretch>
+                  </pic:blipFill>
+                  <pic:spPr>
+                    <a:xfrm>
+                      <a:off x="0" y="0"/>
+                      <a:ext cx="1314450" cy="1485900"/>
+                    </a:xfrm>
+                    <a:prstGeom prst="rect">
+                      <a:avLst/>
+                    </a:prstGeom>
+                  </pic:spPr>
+                </pic:pic>
+              </a:graphicData>
+            </a:graphic>
+          </wp:anchor>
+        </w:drawing>
+      </w:r>
+      <w:r>
+        <w:rPr>
+          <w:rFonts w:ascii="Arial" w:hAnsi="Arial" w:cs="Arial"/>
+          <w:sz w:val="24"/>
+          <w:szCs w:val="24"/>
+        </w:rPr>
+        <w:t>3.- Ejecutar el .exe de Android Studio</w:t>
+      </w:r>
+    </w:p>
+    <w:p>
+      <w:pPr>
+        <w:spacing w:line="276" w:lineRule="auto"/>
+        <w:rPr>
+          <w:rFonts w:ascii="Arial" w:hAnsi="Arial" w:cs="Arial"/>
+          <w:b/>
+          <w:bCs/>
+          <w:sz w:val="28"/>
+          <w:szCs w:val="28"/>
+        </w:rPr>
+      </w:pPr>
+    </w:p>
+    <w:p>
+      <w:pPr>
+        <w:spacing w:line="276" w:lineRule="auto"/>
+        <w:rPr>
+          <w:rFonts w:ascii="Arial" w:hAnsi="Arial" w:cs="Arial"/>
+          <w:sz w:val="24"/>
+          <w:szCs w:val="24"/>
+        </w:rPr>
+      </w:pPr>
+    </w:p>
+    <w:p>
+      <w:pPr>
+        <w:spacing w:line="276" w:lineRule="auto"/>
+        <w:rPr>
+          <w:rFonts w:ascii="Arial" w:hAnsi="Arial" w:cs="Arial"/>
+          <w:sz w:val="24"/>
+          <w:szCs w:val="24"/>
+        </w:rPr>
+      </w:pPr>
+      <w:r>
+        <w:rPr>
+          <w:noProof/>
+        </w:rPr>
+        <w:drawing>
+          <wp:anchor distT="0" distB="0" distL="114300" distR="114300" simplePos="0" relativeHeight="251669504" behindDoc="0" locked="0" layoutInCell="1" allowOverlap="1" wp14:anchorId="178DE000" wp14:editId="0C094D60">
+            <wp:simplePos x="0" y="0"/>
+            <wp:positionH relativeFrom="margin">
+              <wp:align>left</wp:align>
+            </wp:positionH>
+            <wp:positionV relativeFrom="paragraph">
+              <wp:posOffset>249555</wp:posOffset>
+            </wp:positionV>
+            <wp:extent cx="4867275" cy="3800475"/>
+            <wp:effectExtent l="0" t="0" r="9525" b="9525"/>
+            <wp:wrapSquare wrapText="bothSides"/>
+            <wp:docPr id="2067806707" name="Imagen 1"/>
+            <wp:cNvGraphicFramePr>
+              <a:graphicFrameLocks xmlns:a="http://schemas.openxmlformats.org/drawingml/2006/main" noChangeAspect="1"/>
+            </wp:cNvGraphicFramePr>
+            <a:graphic xmlns:a="http://schemas.openxmlformats.org/drawingml/2006/main">
+              <a:graphicData uri="http://schemas.openxmlformats.org/drawingml/2006/picture">
+                <pic:pic xmlns:pic="http://schemas.openxmlformats.org/drawingml/2006/picture">
+                  <pic:nvPicPr>
+                    <pic:cNvPr id="2067806707" name=""/>
+                    <pic:cNvPicPr/>
+                  </pic:nvPicPr>
+                  <pic:blipFill>
+                    <a:blip r:embed="rId13">
+                      <a:extLst>
+                        <a:ext uri="{28A0092B-C50C-407E-A947-70E740481C1C}">
+                          <a14:useLocalDpi xmlns:a14="http://schemas.microsoft.com/office/drawing/2010/main" val="0"/>
+                        </a:ext>
+                      </a:extLst>
+                    </a:blip>
+                    <a:stretch>
+                      <a:fillRect/>
+                    </a:stretch>
+                  </pic:blipFill>
+                  <pic:spPr>
+                    <a:xfrm>
+                      <a:off x="0" y="0"/>
+                      <a:ext cx="4867275" cy="3800475"/>
+                    </a:xfrm>
+                    <a:prstGeom prst="rect">
+                      <a:avLst/>
+                    </a:prstGeom>
+                  </pic:spPr>
+                </pic:pic>
+              </a:graphicData>
+            </a:graphic>
+          </wp:anchor>
+        </w:drawing>
+      </w:r>
+      <w:r>
+        <w:rPr>
+          <w:rFonts w:ascii="Arial" w:hAnsi="Arial" w:cs="Arial"/>
+          <w:sz w:val="24"/>
+          <w:szCs w:val="24"/>
+        </w:rPr>
+        <w:t>4.- Seguir los pasos para la instalación</w:t>
+      </w:r>
+    </w:p>
+    <w:p>
+      <w:pPr>
+        <w:spacing w:line="276" w:lineRule="auto"/>
+        <w:rPr>
+          <w:rFonts w:ascii="Arial" w:hAnsi="Arial" w:cs="Arial"/>
+          <w:sz w:val="24"/>
+          <w:szCs w:val="24"/>
+        </w:rPr>
+      </w:pPr>
+    </w:p>
+    <w:p>
+      <w:pPr>
+        <w:spacing w:line="276" w:lineRule="auto"/>
+        <w:rPr>
+          <w:rFonts w:ascii="Arial" w:hAnsi="Arial" w:cs="Arial"/>
+          <w:sz w:val="24"/>
+          <w:szCs w:val="24"/>
+        </w:rPr>
+      </w:pPr>
+      <w:r>
+        <w:rPr>
+          <w:noProof/>
+        </w:rPr>
+        <w:drawing>
+          <wp:anchor distT="0" distB="0" distL="114300" distR="114300" simplePos="0" relativeHeight="251670528" behindDoc="0" locked="0" layoutInCell="1" allowOverlap="1" wp14:anchorId="334A4FDE" wp14:editId="11C7940C">
+            <wp:simplePos x="0" y="0"/>
+            <wp:positionH relativeFrom="margin">
+              <wp:align>left</wp:align>
+            </wp:positionH>
+            <wp:positionV relativeFrom="paragraph">
+              <wp:posOffset>3479165</wp:posOffset>
+            </wp:positionV>
+            <wp:extent cx="4933950" cy="3867150"/>
+            <wp:effectExtent l="0" t="0" r="0" b="0"/>
+            <wp:wrapSquare wrapText="bothSides"/>
+            <wp:docPr id="457559800" name="Imagen 1"/>
+            <wp:cNvGraphicFramePr>
+              <a:graphicFrameLocks xmlns:a="http://schemas.openxmlformats.org/drawingml/2006/main" noChangeAspect="1"/>
+            </wp:cNvGraphicFramePr>
+            <a:graphic xmlns:a="http://schemas.openxmlformats.org/drawingml/2006/main">
+              <a:graphicData uri="http://schemas.openxmlformats.org/drawingml/2006/picture">
+                <pic:pic xmlns:pic="http://schemas.openxmlformats.org/drawingml/2006/picture">
+                  <pic:nvPicPr>
+                    <pic:cNvPr id="457559800" name=""/>
+                    <pic:cNvPicPr/>
+                  </pic:nvPicPr>
+                  <pic:blipFill>
+                    <a:blip r:embed="rId14">
+                      <a:extLst>
+                        <a:ext uri="{28A0092B-C50C-407E-A947-70E740481C1C}">
+                          <a14:useLocalDpi xmlns:a14="http://schemas.microsoft.com/office/drawing/2010/main" val="0"/>
+                        </a:ext>
+                      </a:extLst>
+                    </a:blip>
+                    <a:stretch>
+                      <a:fillRect/>
+                    </a:stretch>
+                  </pic:blipFill>
+                  <pic:spPr>
+                    <a:xfrm>
+                      <a:off x="0" y="0"/>
+                      <a:ext cx="4933950" cy="3867150"/>
                     </a:xfrm>
                     <a:prstGeom prst="rect">
                       <a:avLst/>
@@ -1221,135 +1481,7 @@
     </w:p>
     <w:p>
       <w:pPr>
-        <w:ind w:firstLine="708"/>
-        <w:rPr>
-          <w:rFonts w:ascii="Arial" w:hAnsi="Arial" w:cs="Arial"/>
-          <w:sz w:val="24"/>
-          <w:szCs w:val="24"/>
-        </w:rPr>
-      </w:pPr>
-    </w:p>
-    <w:p>
-      <w:pPr>
-        <w:rPr>
-          <w:rFonts w:ascii="Arial" w:hAnsi="Arial" w:cs="Arial"/>
-          <w:sz w:val="24"/>
-          <w:szCs w:val="24"/>
-        </w:rPr>
-      </w:pPr>
-    </w:p>
-    <w:p>
-      <w:pPr>
-        <w:rPr>
-          <w:rFonts w:ascii="Arial" w:hAnsi="Arial" w:cs="Arial"/>
-          <w:sz w:val="24"/>
-          <w:szCs w:val="24"/>
-        </w:rPr>
-      </w:pPr>
-    </w:p>
-    <w:p>
-      <w:pPr>
-        <w:rPr>
-          <w:rFonts w:ascii="Arial" w:hAnsi="Arial" w:cs="Arial"/>
-          <w:sz w:val="24"/>
-          <w:szCs w:val="24"/>
-        </w:rPr>
-      </w:pPr>
-    </w:p>
-    <w:p>
-      <w:pPr>
-        <w:rPr>
-          <w:rFonts w:ascii="Arial" w:hAnsi="Arial" w:cs="Arial"/>
-          <w:sz w:val="24"/>
-          <w:szCs w:val="24"/>
-        </w:rPr>
-      </w:pPr>
-    </w:p>
-    <w:p>
-      <w:pPr>
-        <w:rPr>
-          <w:rFonts w:ascii="Arial" w:hAnsi="Arial" w:cs="Arial"/>
-          <w:sz w:val="24"/>
-          <w:szCs w:val="24"/>
-        </w:rPr>
-      </w:pPr>
-    </w:p>
-    <w:p>
-      <w:pPr>
-        <w:rPr>
-          <w:rFonts w:ascii="Arial" w:hAnsi="Arial" w:cs="Arial"/>
-          <w:sz w:val="24"/>
-          <w:szCs w:val="24"/>
-        </w:rPr>
-      </w:pPr>
-    </w:p>
-    <w:p>
-      <w:pPr>
-        <w:rPr>
-          <w:rFonts w:ascii="Arial" w:hAnsi="Arial" w:cs="Arial"/>
-          <w:b/>
-          <w:bCs/>
-          <w:sz w:val="28"/>
-          <w:szCs w:val="28"/>
-        </w:rPr>
-      </w:pPr>
-    </w:p>
-    <w:p>
-      <w:pPr>
-        <w:rPr>
-          <w:rFonts w:ascii="Arial" w:hAnsi="Arial" w:cs="Arial"/>
-          <w:b/>
-          <w:bCs/>
-          <w:sz w:val="28"/>
-          <w:szCs w:val="28"/>
-        </w:rPr>
-      </w:pPr>
-      <w:r>
-        <w:rPr>
-          <w:rFonts w:ascii="Arial" w:hAnsi="Arial" w:cs="Arial"/>
-          <w:b/>
-          <w:bCs/>
-          <w:sz w:val="28"/>
-          <w:szCs w:val="28"/>
-        </w:rPr>
-        <w:lastRenderedPageBreak/>
-        <w:t xml:space="preserve">3. </w:t>
-      </w:r>
-      <w:r>
-        <w:rPr>
-          <w:rFonts w:ascii="Arial" w:hAnsi="Arial" w:cs="Arial"/>
-          <w:b/>
-          <w:bCs/>
-          <w:sz w:val="28"/>
-          <w:szCs w:val="28"/>
-        </w:rPr>
-        <w:t>Código de los parámetros usados para la calculadora</w:t>
-      </w:r>
-      <w:r>
-        <w:rPr>
-          <w:rFonts w:ascii="Arial" w:hAnsi="Arial" w:cs="Arial"/>
-          <w:b/>
-          <w:bCs/>
-          <w:sz w:val="28"/>
-          <w:szCs w:val="28"/>
-        </w:rPr>
-        <w:t>:</w:t>
-      </w:r>
-    </w:p>
-    <w:p>
-      <w:pPr>
-        <w:rPr>
-          <w:rFonts w:ascii="Arial" w:hAnsi="Arial" w:cs="Arial"/>
-          <w:b/>
-          <w:bCs/>
-          <w:sz w:val="28"/>
-          <w:szCs w:val="28"/>
-        </w:rPr>
-      </w:pPr>
-    </w:p>
-    <w:p>
-      <w:pPr>
-        <w:spacing w:line="240" w:lineRule="auto"/>
+        <w:spacing w:line="276" w:lineRule="auto"/>
         <w:rPr>
           <w:noProof/>
         </w:rPr>
@@ -1358,11 +1490,12 @@
         <w:rPr>
           <w:noProof/>
         </w:rPr>
+        <w:lastRenderedPageBreak/>
         <w:drawing>
-          <wp:inline distT="0" distB="0" distL="0" distR="0" wp14:anchorId="480D1638" wp14:editId="6186E074">
-            <wp:extent cx="5612130" cy="2961640"/>
-            <wp:effectExtent l="0" t="0" r="7620" b="0"/>
-            <wp:docPr id="739202984" name="Imagen 1"/>
+          <wp:inline distT="0" distB="0" distL="0" distR="0" wp14:anchorId="407AAB0D" wp14:editId="3D00D6BB">
+            <wp:extent cx="4895850" cy="3886200"/>
+            <wp:effectExtent l="0" t="0" r="0" b="0"/>
+            <wp:docPr id="1524723314" name="Imagen 1"/>
             <wp:cNvGraphicFramePr>
               <a:graphicFrameLocks xmlns:a="http://schemas.openxmlformats.org/drawingml/2006/main" noChangeAspect="1"/>
             </wp:cNvGraphicFramePr>
@@ -1370,11 +1503,11 @@
               <a:graphicData uri="http://schemas.openxmlformats.org/drawingml/2006/picture">
                 <pic:pic xmlns:pic="http://schemas.openxmlformats.org/drawingml/2006/picture">
                   <pic:nvPicPr>
-                    <pic:cNvPr id="739202984" name=""/>
+                    <pic:cNvPr id="1524723314" name=""/>
                     <pic:cNvPicPr/>
                   </pic:nvPicPr>
                   <pic:blipFill>
-                    <a:blip r:embed="rId11"/>
+                    <a:blip r:embed="rId15"/>
                     <a:stretch>
                       <a:fillRect/>
                     </a:stretch>
@@ -1382,7 +1515,7 @@
                   <pic:spPr>
                     <a:xfrm>
                       <a:off x="0" y="0"/>
-                      <a:ext cx="5612130" cy="2961640"/>
+                      <a:ext cx="4895850" cy="3886200"/>
                     </a:xfrm>
                     <a:prstGeom prst="rect">
                       <a:avLst/>
@@ -1398,36 +1531,27 @@
     <w:p>
       <w:pPr>
         <w:rPr>
-          <w:noProof/>
-        </w:rPr>
-      </w:pPr>
-    </w:p>
-    <w:p>
-      <w:pPr>
-        <w:tabs>
-          <w:tab w:val="left" w:pos="1350"/>
-        </w:tabs>
-        <w:rPr>
-          <w:noProof/>
-        </w:rPr>
-      </w:pPr>
-      <w:r>
-        <w:rPr>
           <w:rFonts w:ascii="Arial" w:hAnsi="Arial" w:cs="Arial"/>
           <w:sz w:val="24"/>
           <w:szCs w:val="24"/>
         </w:rPr>
-        <w:tab/>
-      </w:r>
+      </w:pPr>
+    </w:p>
+    <w:p>
+      <w:pPr>
+        <w:rPr>
+          <w:noProof/>
+        </w:rPr>
+      </w:pPr>
       <w:r>
         <w:rPr>
           <w:noProof/>
         </w:rPr>
         <w:drawing>
-          <wp:inline distT="0" distB="0" distL="0" distR="0" wp14:anchorId="251722A1" wp14:editId="314EC9D0">
-            <wp:extent cx="5612130" cy="2204720"/>
-            <wp:effectExtent l="0" t="0" r="7620" b="5080"/>
-            <wp:docPr id="221651849" name="Imagen 1"/>
+          <wp:inline distT="0" distB="0" distL="0" distR="0" wp14:anchorId="441EE310" wp14:editId="6FF9C509">
+            <wp:extent cx="4876800" cy="3790950"/>
+            <wp:effectExtent l="0" t="0" r="0" b="0"/>
+            <wp:docPr id="482054062" name="Imagen 1"/>
             <wp:cNvGraphicFramePr>
               <a:graphicFrameLocks xmlns:a="http://schemas.openxmlformats.org/drawingml/2006/main" noChangeAspect="1"/>
             </wp:cNvGraphicFramePr>
@@ -1435,11 +1559,11 @@
               <a:graphicData uri="http://schemas.openxmlformats.org/drawingml/2006/picture">
                 <pic:pic xmlns:pic="http://schemas.openxmlformats.org/drawingml/2006/picture">
                   <pic:nvPicPr>
-                    <pic:cNvPr id="221651849" name=""/>
+                    <pic:cNvPr id="482054062" name=""/>
                     <pic:cNvPicPr/>
                   </pic:nvPicPr>
                   <pic:blipFill>
-                    <a:blip r:embed="rId12"/>
+                    <a:blip r:embed="rId16"/>
                     <a:stretch>
                       <a:fillRect/>
                     </a:stretch>
@@ -1447,7 +1571,7 @@
                   <pic:spPr>
                     <a:xfrm>
                       <a:off x="0" y="0"/>
-                      <a:ext cx="5612130" cy="2204720"/>
+                      <a:ext cx="4876800" cy="3790950"/>
                     </a:xfrm>
                     <a:prstGeom prst="rect">
                       <a:avLst/>
@@ -1468,46 +1592,72 @@
           <w:szCs w:val="24"/>
         </w:rPr>
       </w:pPr>
-    </w:p>
-    <w:p>
-      <w:pPr>
+      <w:r>
         <w:rPr>
           <w:noProof/>
         </w:rPr>
-      </w:pPr>
-    </w:p>
-    <w:p>
-      <w:pPr>
-        <w:rPr>
-          <w:noProof/>
-        </w:rPr>
-      </w:pPr>
-    </w:p>
-    <w:p>
-      <w:pPr>
-        <w:tabs>
-          <w:tab w:val="left" w:pos="2340"/>
-        </w:tabs>
-        <w:rPr>
-          <w:rFonts w:ascii="Arial" w:hAnsi="Arial" w:cs="Arial"/>
-          <w:sz w:val="24"/>
-          <w:szCs w:val="24"/>
-        </w:rPr>
-      </w:pPr>
+        <w:lastRenderedPageBreak/>
+        <w:drawing>
+          <wp:anchor distT="0" distB="0" distL="114300" distR="114300" simplePos="0" relativeHeight="251671552" behindDoc="0" locked="0" layoutInCell="1" allowOverlap="1" wp14:anchorId="262005E0" wp14:editId="558E32E0">
+            <wp:simplePos x="0" y="0"/>
+            <wp:positionH relativeFrom="margin">
+              <wp:align>left</wp:align>
+            </wp:positionH>
+            <wp:positionV relativeFrom="paragraph">
+              <wp:posOffset>314325</wp:posOffset>
+            </wp:positionV>
+            <wp:extent cx="4876800" cy="3800475"/>
+            <wp:effectExtent l="0" t="0" r="0" b="9525"/>
+            <wp:wrapSquare wrapText="bothSides"/>
+            <wp:docPr id="640042670" name="Imagen 1"/>
+            <wp:cNvGraphicFramePr>
+              <a:graphicFrameLocks xmlns:a="http://schemas.openxmlformats.org/drawingml/2006/main" noChangeAspect="1"/>
+            </wp:cNvGraphicFramePr>
+            <a:graphic xmlns:a="http://schemas.openxmlformats.org/drawingml/2006/main">
+              <a:graphicData uri="http://schemas.openxmlformats.org/drawingml/2006/picture">
+                <pic:pic xmlns:pic="http://schemas.openxmlformats.org/drawingml/2006/picture">
+                  <pic:nvPicPr>
+                    <pic:cNvPr id="640042670" name=""/>
+                    <pic:cNvPicPr/>
+                  </pic:nvPicPr>
+                  <pic:blipFill>
+                    <a:blip r:embed="rId17">
+                      <a:extLst>
+                        <a:ext uri="{28A0092B-C50C-407E-A947-70E740481C1C}">
+                          <a14:useLocalDpi xmlns:a14="http://schemas.microsoft.com/office/drawing/2010/main" val="0"/>
+                        </a:ext>
+                      </a:extLst>
+                    </a:blip>
+                    <a:stretch>
+                      <a:fillRect/>
+                    </a:stretch>
+                  </pic:blipFill>
+                  <pic:spPr>
+                    <a:xfrm>
+                      <a:off x="0" y="0"/>
+                      <a:ext cx="4876800" cy="3800475"/>
+                    </a:xfrm>
+                    <a:prstGeom prst="rect">
+                      <a:avLst/>
+                    </a:prstGeom>
+                  </pic:spPr>
+                </pic:pic>
+              </a:graphicData>
+            </a:graphic>
+          </wp:anchor>
+        </w:drawing>
+      </w:r>
       <w:r>
         <w:rPr>
           <w:rFonts w:ascii="Arial" w:hAnsi="Arial" w:cs="Arial"/>
           <w:sz w:val="24"/>
           <w:szCs w:val="24"/>
         </w:rPr>
-        <w:tab/>
+        <w:t>5.- La instalación esta completa</w:t>
       </w:r>
     </w:p>
     <w:p>
       <w:pPr>
-        <w:tabs>
-          <w:tab w:val="left" w:pos="2340"/>
-        </w:tabs>
         <w:rPr>
           <w:rFonts w:ascii="Arial" w:hAnsi="Arial" w:cs="Arial"/>
           <w:sz w:val="24"/>
@@ -1517,9 +1667,6 @@
     </w:p>
     <w:p>
       <w:pPr>
-        <w:tabs>
-          <w:tab w:val="left" w:pos="2340"/>
-        </w:tabs>
         <w:rPr>
           <w:rFonts w:ascii="Arial" w:hAnsi="Arial" w:cs="Arial"/>
           <w:sz w:val="24"/>
@@ -1531,8 +1678,207 @@
       <w:pPr>
         <w:rPr>
           <w:rFonts w:ascii="Arial" w:hAnsi="Arial" w:cs="Arial"/>
-          <w:i/>
-          <w:iCs/>
+          <w:sz w:val="24"/>
+          <w:szCs w:val="24"/>
+        </w:rPr>
+      </w:pPr>
+    </w:p>
+    <w:p>
+      <w:pPr>
+        <w:rPr>
+          <w:rFonts w:ascii="Arial" w:hAnsi="Arial" w:cs="Arial"/>
+          <w:sz w:val="24"/>
+          <w:szCs w:val="24"/>
+        </w:rPr>
+      </w:pPr>
+    </w:p>
+    <w:p>
+      <w:pPr>
+        <w:rPr>
+          <w:rFonts w:ascii="Arial" w:hAnsi="Arial" w:cs="Arial"/>
+          <w:sz w:val="24"/>
+          <w:szCs w:val="24"/>
+        </w:rPr>
+      </w:pPr>
+    </w:p>
+    <w:p>
+      <w:pPr>
+        <w:rPr>
+          <w:rFonts w:ascii="Arial" w:hAnsi="Arial" w:cs="Arial"/>
+          <w:sz w:val="24"/>
+          <w:szCs w:val="24"/>
+        </w:rPr>
+      </w:pPr>
+    </w:p>
+    <w:p>
+      <w:pPr>
+        <w:rPr>
+          <w:rFonts w:ascii="Arial" w:hAnsi="Arial" w:cs="Arial"/>
+          <w:sz w:val="24"/>
+          <w:szCs w:val="24"/>
+        </w:rPr>
+      </w:pPr>
+    </w:p>
+    <w:p>
+      <w:pPr>
+        <w:rPr>
+          <w:rFonts w:ascii="Arial" w:hAnsi="Arial" w:cs="Arial"/>
+          <w:sz w:val="24"/>
+          <w:szCs w:val="24"/>
+        </w:rPr>
+      </w:pPr>
+    </w:p>
+    <w:p>
+      <w:pPr>
+        <w:rPr>
+          <w:rFonts w:ascii="Arial" w:hAnsi="Arial" w:cs="Arial"/>
+          <w:sz w:val="24"/>
+          <w:szCs w:val="24"/>
+        </w:rPr>
+      </w:pPr>
+    </w:p>
+    <w:p>
+      <w:pPr>
+        <w:rPr>
+          <w:rFonts w:ascii="Arial" w:hAnsi="Arial" w:cs="Arial"/>
+          <w:sz w:val="24"/>
+          <w:szCs w:val="24"/>
+        </w:rPr>
+      </w:pPr>
+    </w:p>
+    <w:p>
+      <w:pPr>
+        <w:rPr>
+          <w:rFonts w:ascii="Arial" w:hAnsi="Arial" w:cs="Arial"/>
+          <w:sz w:val="24"/>
+          <w:szCs w:val="24"/>
+        </w:rPr>
+      </w:pPr>
+    </w:p>
+    <w:p>
+      <w:pPr>
+        <w:rPr>
+          <w:rFonts w:ascii="Arial" w:hAnsi="Arial" w:cs="Arial"/>
+          <w:sz w:val="24"/>
+          <w:szCs w:val="24"/>
+        </w:rPr>
+      </w:pPr>
+    </w:p>
+    <w:p>
+      <w:pPr>
+        <w:rPr>
+          <w:rFonts w:ascii="Arial" w:hAnsi="Arial" w:cs="Arial"/>
+          <w:sz w:val="24"/>
+          <w:szCs w:val="24"/>
+        </w:rPr>
+      </w:pPr>
+    </w:p>
+    <w:p>
+      <w:pPr>
+        <w:rPr>
+          <w:rFonts w:ascii="Arial" w:hAnsi="Arial" w:cs="Arial"/>
+          <w:sz w:val="24"/>
+          <w:szCs w:val="24"/>
+        </w:rPr>
+      </w:pPr>
+    </w:p>
+    <w:p>
+      <w:pPr>
+        <w:rPr>
+          <w:rFonts w:ascii="Arial" w:hAnsi="Arial" w:cs="Arial"/>
+          <w:sz w:val="24"/>
+          <w:szCs w:val="24"/>
+        </w:rPr>
+      </w:pPr>
+    </w:p>
+    <w:p>
+      <w:pPr>
+        <w:rPr>
+          <w:rFonts w:ascii="Arial" w:hAnsi="Arial" w:cs="Arial"/>
+          <w:sz w:val="24"/>
+          <w:szCs w:val="24"/>
+        </w:rPr>
+      </w:pPr>
+    </w:p>
+    <w:p>
+      <w:pPr>
+        <w:ind w:firstLine="708"/>
+        <w:rPr>
+          <w:rFonts w:ascii="Arial" w:hAnsi="Arial" w:cs="Arial"/>
+          <w:sz w:val="24"/>
+          <w:szCs w:val="24"/>
+        </w:rPr>
+      </w:pPr>
+      <w:r>
+        <w:rPr>
+          <w:noProof/>
+        </w:rPr>
+        <w:drawing>
+          <wp:anchor distT="0" distB="0" distL="114300" distR="114300" simplePos="0" relativeHeight="251672576" behindDoc="0" locked="0" layoutInCell="1" allowOverlap="1" wp14:anchorId="1E8F3BC6" wp14:editId="696983DB">
+            <wp:simplePos x="0" y="0"/>
+            <wp:positionH relativeFrom="margin">
+              <wp:align>right</wp:align>
+            </wp:positionH>
+            <wp:positionV relativeFrom="paragraph">
+              <wp:posOffset>387350</wp:posOffset>
+            </wp:positionV>
+            <wp:extent cx="5612130" cy="2870200"/>
+            <wp:effectExtent l="0" t="0" r="7620" b="6350"/>
+            <wp:wrapTopAndBottom/>
+            <wp:docPr id="1573605821" name="Imagen 1"/>
+            <wp:cNvGraphicFramePr>
+              <a:graphicFrameLocks xmlns:a="http://schemas.openxmlformats.org/drawingml/2006/main" noChangeAspect="1"/>
+            </wp:cNvGraphicFramePr>
+            <a:graphic xmlns:a="http://schemas.openxmlformats.org/drawingml/2006/main">
+              <a:graphicData uri="http://schemas.openxmlformats.org/drawingml/2006/picture">
+                <pic:pic xmlns:pic="http://schemas.openxmlformats.org/drawingml/2006/picture">
+                  <pic:nvPicPr>
+                    <pic:cNvPr id="1573605821" name=""/>
+                    <pic:cNvPicPr/>
+                  </pic:nvPicPr>
+                  <pic:blipFill>
+                    <a:blip r:embed="rId18">
+                      <a:extLst>
+                        <a:ext uri="{28A0092B-C50C-407E-A947-70E740481C1C}">
+                          <a14:useLocalDpi xmlns:a14="http://schemas.microsoft.com/office/drawing/2010/main" val="0"/>
+                        </a:ext>
+                      </a:extLst>
+                    </a:blip>
+                    <a:stretch>
+                      <a:fillRect/>
+                    </a:stretch>
+                  </pic:blipFill>
+                  <pic:spPr>
+                    <a:xfrm>
+                      <a:off x="0" y="0"/>
+                      <a:ext cx="5612130" cy="2870200"/>
+                    </a:xfrm>
+                    <a:prstGeom prst="rect">
+                      <a:avLst/>
+                    </a:prstGeom>
+                  </pic:spPr>
+                </pic:pic>
+              </a:graphicData>
+            </a:graphic>
+          </wp:anchor>
+        </w:drawing>
+      </w:r>
+      <w:r>
+        <w:rPr>
+          <w:rFonts w:ascii="Arial" w:hAnsi="Arial" w:cs="Arial"/>
+          <w:sz w:val="24"/>
+          <w:szCs w:val="24"/>
+        </w:rPr>
+        <w:t>6.- Abrir Android Studio (Versión Ladybug)</w:t>
+      </w:r>
+    </w:p>
+    <w:p>
+      <w:pPr>
+        <w:spacing w:line="276" w:lineRule="auto"/>
+        <w:rPr>
+          <w:rFonts w:ascii="Arial" w:hAnsi="Arial" w:cs="Arial"/>
+          <w:b/>
+          <w:bCs/>
           <w:sz w:val="28"/>
           <w:szCs w:val="28"/>
         </w:rPr>
@@ -1546,122 +1892,7 @@
           <w:szCs w:val="28"/>
         </w:rPr>
         <w:lastRenderedPageBreak/>
-        <w:t xml:space="preserve">4. Corremos el servidor </w:t>
-      </w:r>
-      <w:r>
-        <w:rPr>
-          <w:rFonts w:ascii="Arial" w:hAnsi="Arial" w:cs="Arial"/>
-          <w:i/>
-          <w:iCs/>
-          <w:sz w:val="28"/>
-          <w:szCs w:val="28"/>
-        </w:rPr>
-        <w:t>(dotnet run)</w:t>
-      </w:r>
-    </w:p>
-    <w:p>
-      <w:pPr>
-        <w:rPr>
-          <w:rFonts w:ascii="Arial" w:hAnsi="Arial" w:cs="Arial"/>
-          <w:i/>
-          <w:iCs/>
-          <w:sz w:val="28"/>
-          <w:szCs w:val="28"/>
-        </w:rPr>
-      </w:pPr>
-    </w:p>
-    <w:p>
-      <w:pPr>
-        <w:rPr>
-          <w:rFonts w:ascii="Arial" w:hAnsi="Arial" w:cs="Arial"/>
-          <w:i/>
-          <w:iCs/>
-          <w:sz w:val="28"/>
-          <w:szCs w:val="28"/>
-        </w:rPr>
-      </w:pPr>
-      <w:r>
-        <w:rPr>
-          <w:noProof/>
-        </w:rPr>
-        <w:drawing>
-          <wp:inline distT="0" distB="0" distL="0" distR="0" wp14:anchorId="4E875E45" wp14:editId="76B23BB5">
-            <wp:extent cx="5612130" cy="2287905"/>
-            <wp:effectExtent l="0" t="0" r="7620" b="0"/>
-            <wp:docPr id="40305969" name="Imagen 1"/>
-            <wp:cNvGraphicFramePr>
-              <a:graphicFrameLocks xmlns:a="http://schemas.openxmlformats.org/drawingml/2006/main" noChangeAspect="1"/>
-            </wp:cNvGraphicFramePr>
-            <a:graphic xmlns:a="http://schemas.openxmlformats.org/drawingml/2006/main">
-              <a:graphicData uri="http://schemas.openxmlformats.org/drawingml/2006/picture">
-                <pic:pic xmlns:pic="http://schemas.openxmlformats.org/drawingml/2006/picture">
-                  <pic:nvPicPr>
-                    <pic:cNvPr id="40305969" name=""/>
-                    <pic:cNvPicPr/>
-                  </pic:nvPicPr>
-                  <pic:blipFill>
-                    <a:blip r:embed="rId13"/>
-                    <a:stretch>
-                      <a:fillRect/>
-                    </a:stretch>
-                  </pic:blipFill>
-                  <pic:spPr>
-                    <a:xfrm>
-                      <a:off x="0" y="0"/>
-                      <a:ext cx="5612130" cy="2287905"/>
-                    </a:xfrm>
-                    <a:prstGeom prst="rect">
-                      <a:avLst/>
-                    </a:prstGeom>
-                  </pic:spPr>
-                </pic:pic>
-              </a:graphicData>
-            </a:graphic>
-          </wp:inline>
-        </w:drawing>
-      </w:r>
-    </w:p>
-    <w:p>
-      <w:pPr>
-        <w:rPr>
-          <w:rFonts w:ascii="Arial" w:hAnsi="Arial" w:cs="Arial"/>
-          <w:i/>
-          <w:iCs/>
-          <w:sz w:val="28"/>
-          <w:szCs w:val="28"/>
-        </w:rPr>
-      </w:pPr>
-    </w:p>
-    <w:p>
-      <w:pPr>
-        <w:rPr>
-          <w:rFonts w:ascii="Arial" w:hAnsi="Arial" w:cs="Arial"/>
-          <w:i/>
-          <w:iCs/>
-          <w:sz w:val="28"/>
-          <w:szCs w:val="28"/>
-        </w:rPr>
-      </w:pPr>
-    </w:p>
-    <w:p>
-      <w:pPr>
-        <w:rPr>
-          <w:rFonts w:ascii="Arial" w:hAnsi="Arial" w:cs="Arial"/>
-          <w:b/>
-          <w:bCs/>
-          <w:sz w:val="28"/>
-          <w:szCs w:val="28"/>
-        </w:rPr>
-      </w:pPr>
-      <w:r>
-        <w:rPr>
-          <w:rFonts w:ascii="Arial" w:hAnsi="Arial" w:cs="Arial"/>
-          <w:b/>
-          <w:bCs/>
-          <w:sz w:val="28"/>
-          <w:szCs w:val="28"/>
-        </w:rPr>
-        <w:t xml:space="preserve">4. </w:t>
+        <w:t xml:space="preserve">Visual Studio Code </w:t>
       </w:r>
       <w:r>
         <w:rPr>
@@ -1671,154 +1902,7 @@
           <w:sz w:val="28"/>
           <w:szCs w:val="28"/>
         </w:rPr>
-        <w:t xml:space="preserve">Servidor en nuestro Localhost  -&gt; </w:t>
-      </w:r>
-    </w:p>
-    <w:p>
-      <w:pPr>
-        <w:rPr>
-          <w:rFonts w:ascii="Arial" w:hAnsi="Arial" w:cs="Arial"/>
-          <w:sz w:val="28"/>
-          <w:szCs w:val="28"/>
-        </w:rPr>
-      </w:pPr>
-      <w:r>
-        <w:rPr>
-          <w:rFonts w:ascii="Arial" w:hAnsi="Arial" w:cs="Arial"/>
-          <w:i/>
-          <w:iCs/>
-          <w:sz w:val="24"/>
-          <w:szCs w:val="24"/>
-        </w:rPr>
         <w:t>(</w:t>
-      </w:r>
-      <w:r>
-        <w:rPr>
-          <w:rFonts w:ascii="Arial" w:hAnsi="Arial" w:cs="Arial"/>
-          <w:i/>
-          <w:iCs/>
-          <w:sz w:val="24"/>
-          <w:szCs w:val="24"/>
-        </w:rPr>
-        <w:t>http://localhost:5000/swagger/index.html</w:t>
-      </w:r>
-      <w:r>
-        <w:rPr>
-          <w:rFonts w:ascii="Arial" w:hAnsi="Arial" w:cs="Arial"/>
-          <w:i/>
-          <w:iCs/>
-          <w:sz w:val="24"/>
-          <w:szCs w:val="24"/>
-        </w:rPr>
-        <w:t>)</w:t>
-      </w:r>
-    </w:p>
-    <w:p>
-      <w:pPr>
-        <w:rPr>
-          <w:rFonts w:ascii="Arial" w:hAnsi="Arial" w:cs="Arial"/>
-          <w:i/>
-          <w:iCs/>
-          <w:sz w:val="28"/>
-          <w:szCs w:val="28"/>
-        </w:rPr>
-      </w:pPr>
-    </w:p>
-    <w:p>
-      <w:pPr>
-        <w:rPr>
-          <w:rFonts w:ascii="Arial" w:hAnsi="Arial" w:cs="Arial"/>
-          <w:b/>
-          <w:bCs/>
-          <w:sz w:val="28"/>
-          <w:szCs w:val="28"/>
-        </w:rPr>
-      </w:pPr>
-      <w:r>
-        <w:rPr>
-          <w:noProof/>
-        </w:rPr>
-        <w:drawing>
-          <wp:inline distT="0" distB="0" distL="0" distR="0" wp14:anchorId="7D05C9E4" wp14:editId="33DCD41A">
-            <wp:extent cx="5612130" cy="2955290"/>
-            <wp:effectExtent l="0" t="0" r="7620" b="0"/>
-            <wp:docPr id="845633005" name="Imagen 1"/>
-            <wp:cNvGraphicFramePr>
-              <a:graphicFrameLocks xmlns:a="http://schemas.openxmlformats.org/drawingml/2006/main" noChangeAspect="1"/>
-            </wp:cNvGraphicFramePr>
-            <a:graphic xmlns:a="http://schemas.openxmlformats.org/drawingml/2006/main">
-              <a:graphicData uri="http://schemas.openxmlformats.org/drawingml/2006/picture">
-                <pic:pic xmlns:pic="http://schemas.openxmlformats.org/drawingml/2006/picture">
-                  <pic:nvPicPr>
-                    <pic:cNvPr id="845633005" name=""/>
-                    <pic:cNvPicPr/>
-                  </pic:nvPicPr>
-                  <pic:blipFill>
-                    <a:blip r:embed="rId14"/>
-                    <a:stretch>
-                      <a:fillRect/>
-                    </a:stretch>
-                  </pic:blipFill>
-                  <pic:spPr>
-                    <a:xfrm>
-                      <a:off x="0" y="0"/>
-                      <a:ext cx="5612130" cy="2955290"/>
-                    </a:xfrm>
-                    <a:prstGeom prst="rect">
-                      <a:avLst/>
-                    </a:prstGeom>
-                  </pic:spPr>
-                </pic:pic>
-              </a:graphicData>
-            </a:graphic>
-          </wp:inline>
-        </w:drawing>
-      </w:r>
-    </w:p>
-    <w:p>
-      <w:pPr>
-        <w:tabs>
-          <w:tab w:val="left" w:pos="2340"/>
-        </w:tabs>
-        <w:rPr>
-          <w:rFonts w:ascii="Arial" w:hAnsi="Arial" w:cs="Arial"/>
-          <w:sz w:val="24"/>
-          <w:szCs w:val="24"/>
-        </w:rPr>
-      </w:pPr>
-    </w:p>
-    <w:p>
-      <w:pPr>
-        <w:tabs>
-          <w:tab w:val="left" w:pos="2340"/>
-        </w:tabs>
-        <w:rPr>
-          <w:rFonts w:ascii="Arial" w:hAnsi="Arial" w:cs="Arial"/>
-          <w:sz w:val="24"/>
-          <w:szCs w:val="24"/>
-        </w:rPr>
-      </w:pPr>
-    </w:p>
-    <w:p>
-      <w:pPr>
-        <w:rPr>
-          <w:rFonts w:ascii="Arial" w:hAnsi="Arial" w:cs="Arial"/>
-          <w:b/>
-          <w:bCs/>
-          <w:sz w:val="28"/>
-          <w:szCs w:val="28"/>
-        </w:rPr>
-      </w:pPr>
-      <w:r>
-        <w:rPr>
-          <w:rFonts w:ascii="Arial" w:hAnsi="Arial" w:cs="Arial"/>
-          <w:b/>
-          <w:bCs/>
-          <w:sz w:val="28"/>
-          <w:szCs w:val="28"/>
-        </w:rPr>
-        <w:lastRenderedPageBreak/>
-        <w:t xml:space="preserve">4. </w:t>
       </w:r>
       <w:r>
         <w:rPr>
@@ -1828,291 +1912,28 @@
           <w:sz w:val="28"/>
           <w:szCs w:val="28"/>
         </w:rPr>
-        <w:t>Ejemplos:</w:t>
+        <w:t>I</w:t>
+      </w:r>
+      <w:r>
+        <w:rPr>
+          <w:rFonts w:ascii="Arial" w:hAnsi="Arial" w:cs="Arial"/>
+          <w:b/>
+          <w:bCs/>
+          <w:sz w:val="28"/>
+          <w:szCs w:val="28"/>
+        </w:rPr>
+        <w:t>nstalación)</w:t>
       </w:r>
     </w:p>
     <w:p>
       <w:pPr>
-        <w:rPr>
-          <w:noProof/>
-        </w:rPr>
-      </w:pPr>
-      <w:r>
-        <w:rPr>
-          <w:noProof/>
-        </w:rPr>
-        <w:drawing>
-          <wp:inline distT="0" distB="0" distL="0" distR="0" wp14:anchorId="024B9540" wp14:editId="4D0184B0">
-            <wp:extent cx="5612130" cy="2608580"/>
-            <wp:effectExtent l="0" t="0" r="7620" b="1270"/>
-            <wp:docPr id="240902564" name="Imagen 1"/>
-            <wp:cNvGraphicFramePr>
-              <a:graphicFrameLocks xmlns:a="http://schemas.openxmlformats.org/drawingml/2006/main" noChangeAspect="1"/>
-            </wp:cNvGraphicFramePr>
-            <a:graphic xmlns:a="http://schemas.openxmlformats.org/drawingml/2006/main">
-              <a:graphicData uri="http://schemas.openxmlformats.org/drawingml/2006/picture">
-                <pic:pic xmlns:pic="http://schemas.openxmlformats.org/drawingml/2006/picture">
-                  <pic:nvPicPr>
-                    <pic:cNvPr id="240902564" name=""/>
-                    <pic:cNvPicPr/>
-                  </pic:nvPicPr>
-                  <pic:blipFill>
-                    <a:blip r:embed="rId15"/>
-                    <a:stretch>
-                      <a:fillRect/>
-                    </a:stretch>
-                  </pic:blipFill>
-                  <pic:spPr>
-                    <a:xfrm>
-                      <a:off x="0" y="0"/>
-                      <a:ext cx="5612130" cy="2608580"/>
-                    </a:xfrm>
-                    <a:prstGeom prst="rect">
-                      <a:avLst/>
-                    </a:prstGeom>
-                  </pic:spPr>
-                </pic:pic>
-              </a:graphicData>
-            </a:graphic>
-          </wp:inline>
-        </w:drawing>
-      </w:r>
-    </w:p>
-    <w:p>
-      <w:pPr>
-        <w:rPr>
-          <w:noProof/>
-        </w:rPr>
-      </w:pPr>
-    </w:p>
-    <w:p>
-      <w:pPr>
+        <w:ind w:firstLine="708"/>
         <w:rPr>
           <w:rFonts w:ascii="Arial" w:hAnsi="Arial" w:cs="Arial"/>
-          <w:sz w:val="28"/>
-          <w:szCs w:val="28"/>
+          <w:sz w:val="24"/>
+          <w:szCs w:val="24"/>
         </w:rPr>
       </w:pPr>
-      <w:r>
-        <w:rPr>
-          <w:noProof/>
-        </w:rPr>
-        <w:drawing>
-          <wp:inline distT="0" distB="0" distL="0" distR="0" wp14:anchorId="23F0E15C" wp14:editId="1F0FA2BA">
-            <wp:extent cx="5612130" cy="2606040"/>
-            <wp:effectExtent l="0" t="0" r="7620" b="3810"/>
-            <wp:docPr id="1013824913" name="Imagen 1"/>
-            <wp:cNvGraphicFramePr>
-              <a:graphicFrameLocks xmlns:a="http://schemas.openxmlformats.org/drawingml/2006/main" noChangeAspect="1"/>
-            </wp:cNvGraphicFramePr>
-            <a:graphic xmlns:a="http://schemas.openxmlformats.org/drawingml/2006/main">
-              <a:graphicData uri="http://schemas.openxmlformats.org/drawingml/2006/picture">
-                <pic:pic xmlns:pic="http://schemas.openxmlformats.org/drawingml/2006/picture">
-                  <pic:nvPicPr>
-                    <pic:cNvPr id="1013824913" name=""/>
-                    <pic:cNvPicPr/>
-                  </pic:nvPicPr>
-                  <pic:blipFill>
-                    <a:blip r:embed="rId16"/>
-                    <a:stretch>
-                      <a:fillRect/>
-                    </a:stretch>
-                  </pic:blipFill>
-                  <pic:spPr>
-                    <a:xfrm>
-                      <a:off x="0" y="0"/>
-                      <a:ext cx="5612130" cy="2606040"/>
-                    </a:xfrm>
-                    <a:prstGeom prst="rect">
-                      <a:avLst/>
-                    </a:prstGeom>
-                  </pic:spPr>
-                </pic:pic>
-              </a:graphicData>
-            </a:graphic>
-          </wp:inline>
-        </w:drawing>
-      </w:r>
-    </w:p>
-    <w:p>
-      <w:pPr>
-        <w:rPr>
-          <w:rFonts w:ascii="Arial" w:hAnsi="Arial" w:cs="Arial"/>
-          <w:sz w:val="28"/>
-          <w:szCs w:val="28"/>
-        </w:rPr>
-      </w:pPr>
-    </w:p>
-    <w:p>
-      <w:pPr>
-        <w:rPr>
-          <w:rFonts w:ascii="Arial" w:hAnsi="Arial" w:cs="Arial"/>
-          <w:sz w:val="28"/>
-          <w:szCs w:val="28"/>
-        </w:rPr>
-      </w:pPr>
-    </w:p>
-    <w:p>
-      <w:pPr>
-        <w:rPr>
-          <w:rFonts w:ascii="Arial" w:hAnsi="Arial" w:cs="Arial"/>
-          <w:sz w:val="28"/>
-          <w:szCs w:val="28"/>
-        </w:rPr>
-      </w:pPr>
-    </w:p>
-    <w:p>
-      <w:pPr>
-        <w:rPr>
-          <w:rFonts w:ascii="Arial" w:hAnsi="Arial" w:cs="Arial"/>
-          <w:sz w:val="28"/>
-          <w:szCs w:val="28"/>
-        </w:rPr>
-      </w:pPr>
-    </w:p>
-    <w:p>
-      <w:pPr>
-        <w:rPr>
-          <w:rFonts w:ascii="Arial" w:hAnsi="Arial" w:cs="Arial"/>
-          <w:sz w:val="28"/>
-          <w:szCs w:val="28"/>
-        </w:rPr>
-      </w:pPr>
-    </w:p>
-    <w:p>
-      <w:pPr>
-        <w:rPr>
-          <w:rFonts w:ascii="Arial" w:hAnsi="Arial" w:cs="Arial"/>
-          <w:sz w:val="28"/>
-          <w:szCs w:val="28"/>
-        </w:rPr>
-      </w:pPr>
-    </w:p>
-    <w:p>
-      <w:pPr>
-        <w:rPr>
-          <w:rFonts w:ascii="Arial" w:hAnsi="Arial" w:cs="Arial"/>
-          <w:sz w:val="28"/>
-          <w:szCs w:val="28"/>
-        </w:rPr>
-      </w:pPr>
-    </w:p>
-    <w:p>
-      <w:pPr>
-        <w:rPr>
-          <w:rFonts w:ascii="Arial" w:hAnsi="Arial" w:cs="Arial"/>
-          <w:sz w:val="28"/>
-          <w:szCs w:val="28"/>
-        </w:rPr>
-      </w:pPr>
-      <w:r>
-        <w:rPr>
-          <w:noProof/>
-        </w:rPr>
-        <w:lastRenderedPageBreak/>
-        <w:drawing>
-          <wp:inline distT="0" distB="0" distL="0" distR="0" wp14:anchorId="2766E1F5" wp14:editId="4FC6D544">
-            <wp:extent cx="5612130" cy="2607310"/>
-            <wp:effectExtent l="0" t="0" r="7620" b="2540"/>
-            <wp:docPr id="1236162692" name="Imagen 1"/>
-            <wp:cNvGraphicFramePr>
-              <a:graphicFrameLocks xmlns:a="http://schemas.openxmlformats.org/drawingml/2006/main" noChangeAspect="1"/>
-            </wp:cNvGraphicFramePr>
-            <a:graphic xmlns:a="http://schemas.openxmlformats.org/drawingml/2006/main">
-              <a:graphicData uri="http://schemas.openxmlformats.org/drawingml/2006/picture">
-                <pic:pic xmlns:pic="http://schemas.openxmlformats.org/drawingml/2006/picture">
-                  <pic:nvPicPr>
-                    <pic:cNvPr id="1236162692" name=""/>
-                    <pic:cNvPicPr/>
-                  </pic:nvPicPr>
-                  <pic:blipFill>
-                    <a:blip r:embed="rId17"/>
-                    <a:stretch>
-                      <a:fillRect/>
-                    </a:stretch>
-                  </pic:blipFill>
-                  <pic:spPr>
-                    <a:xfrm>
-                      <a:off x="0" y="0"/>
-                      <a:ext cx="5612130" cy="2607310"/>
-                    </a:xfrm>
-                    <a:prstGeom prst="rect">
-                      <a:avLst/>
-                    </a:prstGeom>
-                  </pic:spPr>
-                </pic:pic>
-              </a:graphicData>
-            </a:graphic>
-          </wp:inline>
-        </w:drawing>
-      </w:r>
-    </w:p>
-    <w:p>
-      <w:pPr>
-        <w:rPr>
-          <w:rFonts w:ascii="Arial" w:hAnsi="Arial" w:cs="Arial"/>
-          <w:sz w:val="28"/>
-          <w:szCs w:val="28"/>
-        </w:rPr>
-      </w:pPr>
-    </w:p>
-    <w:p>
-      <w:pPr>
-        <w:rPr>
-          <w:rFonts w:ascii="Arial" w:hAnsi="Arial" w:cs="Arial"/>
-          <w:sz w:val="28"/>
-          <w:szCs w:val="28"/>
-        </w:rPr>
-      </w:pPr>
-    </w:p>
-    <w:p>
-      <w:pPr>
-        <w:rPr>
-          <w:rFonts w:ascii="Arial" w:hAnsi="Arial" w:cs="Arial"/>
-          <w:sz w:val="28"/>
-          <w:szCs w:val="28"/>
-        </w:rPr>
-      </w:pPr>
-      <w:r>
-        <w:rPr>
-          <w:noProof/>
-        </w:rPr>
-        <w:drawing>
-          <wp:inline distT="0" distB="0" distL="0" distR="0" wp14:anchorId="50FBAF7D" wp14:editId="7CDB5AC7">
-            <wp:extent cx="5612130" cy="2601595"/>
-            <wp:effectExtent l="0" t="0" r="7620" b="8255"/>
-            <wp:docPr id="570324254" name="Imagen 1"/>
-            <wp:cNvGraphicFramePr>
-              <a:graphicFrameLocks xmlns:a="http://schemas.openxmlformats.org/drawingml/2006/main" noChangeAspect="1"/>
-            </wp:cNvGraphicFramePr>
-            <a:graphic xmlns:a="http://schemas.openxmlformats.org/drawingml/2006/main">
-              <a:graphicData uri="http://schemas.openxmlformats.org/drawingml/2006/picture">
-                <pic:pic xmlns:pic="http://schemas.openxmlformats.org/drawingml/2006/picture">
-                  <pic:nvPicPr>
-                    <pic:cNvPr id="570324254" name=""/>
-                    <pic:cNvPicPr/>
-                  </pic:nvPicPr>
-                  <pic:blipFill>
-                    <a:blip r:embed="rId18"/>
-                    <a:stretch>
-                      <a:fillRect/>
-                    </a:stretch>
-                  </pic:blipFill>
-                  <pic:spPr>
-                    <a:xfrm>
-                      <a:off x="0" y="0"/>
-                      <a:ext cx="5612130" cy="2601595"/>
-                    </a:xfrm>
-                    <a:prstGeom prst="rect">
-                      <a:avLst/>
-                    </a:prstGeom>
-                  </pic:spPr>
-                </pic:pic>
-              </a:graphicData>
-            </a:graphic>
-          </wp:inline>
-        </w:drawing>
-      </w:r>
     </w:p>
     <w:sectPr>
       <w:headerReference w:type="default" r:id="rId19"/>
@@ -2127,7 +1948,7 @@
 </file>
 
 <file path=word/endnotes.xml><?xml version="1.0" encoding="utf-8"?>
-<w:endnotes xmlns:wpc="http://schemas.microsoft.com/office/word/2010/wordprocessingCanvas" xmlns:cx="http://schemas.microsoft.com/office/drawing/2014/chartex" xmlns:cx1="http://schemas.microsoft.com/office/drawing/2015/9/8/chartex" xmlns:cx2="http://schemas.microsoft.com/office/drawing/2015/10/21/chartex" xmlns:cx3="http://schemas.microsoft.com/office/drawing/2016/5/9/chartex" xmlns:cx4="http://schemas.microsoft.com/office/drawing/2016/5/10/chartex" xmlns:cx5="http://schemas.microsoft.com/office/drawing/2016/5/11/chartex" xmlns:cx6="http://schemas.microsoft.com/office/drawing/2016/5/12/chartex" xmlns:cx7="http://schemas.microsoft.com/office/drawing/2016/5/13/chartex" xmlns:cx8="http://schemas.microsoft.com/office/drawing/2016/5/14/chartex" xmlns:mc="http://schemas.openxmlformats.org/markup-compatibility/2006" xmlns:aink="http://schemas.microsoft.com/office/drawing/2016/ink" xmlns:am3d="http://schemas.microsoft.com/office/drawing/2017/model3d" xmlns:o="urn:schemas-microsoft-com:office:office" xmlns:oel="http://schemas.microsoft.com/office/2019/extlst" xmlns:r="http://schemas.openxmlformats.org/officeDocument/2006/relationships" xmlns:m="http://schemas.openxmlformats.org/officeDocument/2006/math" xmlns:v="urn:schemas-microsoft-com:vml" xmlns:wp14="http://schemas.microsoft.com/office/word/2010/wordprocessingDrawing" xmlns:wp="http://schemas.openxmlformats.org/drawingml/2006/wordprocessingDrawing" xmlns:w10="urn:schemas-microsoft-com:office:word" xmlns:w="http://schemas.openxmlformats.org/wordprocessingml/2006/main" xmlns:w14="http://schemas.microsoft.com/office/word/2010/wordml" xmlns:w15="http://schemas.microsoft.com/office/word/2012/wordml" xmlns:w16cex="http://schemas.microsoft.com/office/word/2018/wordml/cex" xmlns:w16cid="http://schemas.microsoft.com/office/word/2016/wordml/cid" xmlns:w16="http://schemas.microsoft.com/office/word/2018/wordml" xmlns:w16du="http://schemas.microsoft.com/office/word/2023/wordml/word16du" xmlns:w16sdtdh="http://schemas.microsoft.com/office/word/2020/wordml/sdtdatahash" xmlns:w16se="http://schemas.microsoft.com/office/word/2015/wordml/symex" xmlns:wpg="http://schemas.microsoft.com/office/word/2010/wordprocessingGroup" xmlns:wpi="http://schemas.microsoft.com/office/word/2010/wordprocessingInk" xmlns:wne="http://schemas.microsoft.com/office/word/2006/wordml" xmlns:wps="http://schemas.microsoft.com/office/word/2010/wordprocessingShape" mc:Ignorable="w14 w15 w16se w16cid w16 w16cex w16sdtdh w16du wp14">
+<w:endnotes xmlns:wpc="http://schemas.microsoft.com/office/word/2010/wordprocessingCanvas" xmlns:cx="http://schemas.microsoft.com/office/drawing/2014/chartex" xmlns:cx1="http://schemas.microsoft.com/office/drawing/2015/9/8/chartex" xmlns:cx2="http://schemas.microsoft.com/office/drawing/2015/10/21/chartex" xmlns:cx3="http://schemas.microsoft.com/office/drawing/2016/5/9/chartex" xmlns:cx4="http://schemas.microsoft.com/office/drawing/2016/5/10/chartex" xmlns:cx5="http://schemas.microsoft.com/office/drawing/2016/5/11/chartex" xmlns:cx6="http://schemas.microsoft.com/office/drawing/2016/5/12/chartex" xmlns:cx7="http://schemas.microsoft.com/office/drawing/2016/5/13/chartex" xmlns:cx8="http://schemas.microsoft.com/office/drawing/2016/5/14/chartex" xmlns:mc="http://schemas.openxmlformats.org/markup-compatibility/2006" xmlns:aink="http://schemas.microsoft.com/office/drawing/2016/ink" xmlns:am3d="http://schemas.microsoft.com/office/drawing/2017/model3d" xmlns:o="urn:schemas-microsoft-com:office:office" xmlns:oel="http://schemas.microsoft.com/office/2019/extlst" xmlns:r="http://schemas.openxmlformats.org/officeDocument/2006/relationships" xmlns:m="http://schemas.openxmlformats.org/officeDocument/2006/math" xmlns:v="urn:schemas-microsoft-com:vml" xmlns:wp14="http://schemas.microsoft.com/office/word/2010/wordprocessingDrawing" xmlns:wp="http://schemas.openxmlformats.org/drawingml/2006/wordprocessingDrawing" xmlns:w10="urn:schemas-microsoft-com:office:word" xmlns:w="http://schemas.openxmlformats.org/wordprocessingml/2006/main" xmlns:w14="http://schemas.microsoft.com/office/word/2010/wordml" xmlns:w15="http://schemas.microsoft.com/office/word/2012/wordml" xmlns:w16cex="http://schemas.microsoft.com/office/word/2018/wordml/cex" xmlns:w16cid="http://schemas.microsoft.com/office/word/2016/wordml/cid" xmlns:w16="http://schemas.microsoft.com/office/word/2018/wordml" xmlns:w16du="http://schemas.microsoft.com/office/word/2023/wordml/word16du" xmlns:w16sdtdh="http://schemas.microsoft.com/office/word/2020/wordml/sdtdatahash" xmlns:w16sdtfl="http://schemas.microsoft.com/office/word/2024/wordml/sdtformatlock" xmlns:w16se="http://schemas.microsoft.com/office/word/2015/wordml/symex" xmlns:wpg="http://schemas.microsoft.com/office/word/2010/wordprocessingGroup" xmlns:wpi="http://schemas.microsoft.com/office/word/2010/wordprocessingInk" xmlns:wne="http://schemas.microsoft.com/office/word/2006/wordml" xmlns:wps="http://schemas.microsoft.com/office/word/2010/wordprocessingShape" mc:Ignorable="w14 w15 w16se w16cid w16 w16cex w16sdtdh w16sdtfl w16du wp14">
   <w:endnote w:type="separator" w:id="-1">
     <w:p>
       <w:pPr>
@@ -2152,7 +1973,7 @@
 </file>
 
 <file path=word/footer1.xml><?xml version="1.0" encoding="utf-8"?>
-<w:ftr xmlns:wpc="http://schemas.microsoft.com/office/word/2010/wordprocessingCanvas" xmlns:cx="http://schemas.microsoft.com/office/drawing/2014/chartex" xmlns:cx1="http://schemas.microsoft.com/office/drawing/2015/9/8/chartex" xmlns:cx2="http://schemas.microsoft.com/office/drawing/2015/10/21/chartex" xmlns:cx3="http://schemas.microsoft.com/office/drawing/2016/5/9/chartex" xmlns:cx4="http://schemas.microsoft.com/office/drawing/2016/5/10/chartex" xmlns:cx5="http://schemas.microsoft.com/office/drawing/2016/5/11/chartex" xmlns:cx6="http://schemas.microsoft.com/office/drawing/2016/5/12/chartex" xmlns:cx7="http://schemas.microsoft.com/office/drawing/2016/5/13/chartex" xmlns:cx8="http://schemas.microsoft.com/office/drawing/2016/5/14/chartex" xmlns:mc="http://schemas.openxmlformats.org/markup-compatibility/2006" xmlns:aink="http://schemas.microsoft.com/office/drawing/2016/ink" xmlns:am3d="http://schemas.microsoft.com/office/drawing/2017/model3d" xmlns:o="urn:schemas-microsoft-com:office:office" xmlns:oel="http://schemas.microsoft.com/office/2019/extlst" xmlns:r="http://schemas.openxmlformats.org/officeDocument/2006/relationships" xmlns:m="http://schemas.openxmlformats.org/officeDocument/2006/math" xmlns:v="urn:schemas-microsoft-com:vml" xmlns:wp14="http://schemas.microsoft.com/office/word/2010/wordprocessingDrawing" xmlns:wp="http://schemas.openxmlformats.org/drawingml/2006/wordprocessingDrawing" xmlns:w10="urn:schemas-microsoft-com:office:word" xmlns:w="http://schemas.openxmlformats.org/wordprocessingml/2006/main" xmlns:w14="http://schemas.microsoft.com/office/word/2010/wordml" xmlns:w15="http://schemas.microsoft.com/office/word/2012/wordml" xmlns:w16cex="http://schemas.microsoft.com/office/word/2018/wordml/cex" xmlns:w16cid="http://schemas.microsoft.com/office/word/2016/wordml/cid" xmlns:w16="http://schemas.microsoft.com/office/word/2018/wordml" xmlns:w16du="http://schemas.microsoft.com/office/word/2023/wordml/word16du" xmlns:w16sdtdh="http://schemas.microsoft.com/office/word/2020/wordml/sdtdatahash" xmlns:w16se="http://schemas.microsoft.com/office/word/2015/wordml/symex" xmlns:wpg="http://schemas.microsoft.com/office/word/2010/wordprocessingGroup" xmlns:wpi="http://schemas.microsoft.com/office/word/2010/wordprocessingInk" xmlns:wne="http://schemas.microsoft.com/office/word/2006/wordml" xmlns:wps="http://schemas.microsoft.com/office/word/2010/wordprocessingShape" mc:Ignorable="w14 w15 w16se w16cid w16 w16cex w16sdtdh w16du wp14">
+<w:ftr xmlns:wpc="http://schemas.microsoft.com/office/word/2010/wordprocessingCanvas" xmlns:cx="http://schemas.microsoft.com/office/drawing/2014/chartex" xmlns:cx1="http://schemas.microsoft.com/office/drawing/2015/9/8/chartex" xmlns:cx2="http://schemas.microsoft.com/office/drawing/2015/10/21/chartex" xmlns:cx3="http://schemas.microsoft.com/office/drawing/2016/5/9/chartex" xmlns:cx4="http://schemas.microsoft.com/office/drawing/2016/5/10/chartex" xmlns:cx5="http://schemas.microsoft.com/office/drawing/2016/5/11/chartex" xmlns:cx6="http://schemas.microsoft.com/office/drawing/2016/5/12/chartex" xmlns:cx7="http://schemas.microsoft.com/office/drawing/2016/5/13/chartex" xmlns:cx8="http://schemas.microsoft.com/office/drawing/2016/5/14/chartex" xmlns:mc="http://schemas.openxmlformats.org/markup-compatibility/2006" xmlns:aink="http://schemas.microsoft.com/office/drawing/2016/ink" xmlns:am3d="http://schemas.microsoft.com/office/drawing/2017/model3d" xmlns:o="urn:schemas-microsoft-com:office:office" xmlns:oel="http://schemas.microsoft.com/office/2019/extlst" xmlns:r="http://schemas.openxmlformats.org/officeDocument/2006/relationships" xmlns:m="http://schemas.openxmlformats.org/officeDocument/2006/math" xmlns:v="urn:schemas-microsoft-com:vml" xmlns:wp14="http://schemas.microsoft.com/office/word/2010/wordprocessingDrawing" xmlns:wp="http://schemas.openxmlformats.org/drawingml/2006/wordprocessingDrawing" xmlns:w10="urn:schemas-microsoft-com:office:word" xmlns:w="http://schemas.openxmlformats.org/wordprocessingml/2006/main" xmlns:w14="http://schemas.microsoft.com/office/word/2010/wordml" xmlns:w15="http://schemas.microsoft.com/office/word/2012/wordml" xmlns:w16cex="http://schemas.microsoft.com/office/word/2018/wordml/cex" xmlns:w16cid="http://schemas.microsoft.com/office/word/2016/wordml/cid" xmlns:w16="http://schemas.microsoft.com/office/word/2018/wordml" xmlns:w16du="http://schemas.microsoft.com/office/word/2023/wordml/word16du" xmlns:w16sdtdh="http://schemas.microsoft.com/office/word/2020/wordml/sdtdatahash" xmlns:w16sdtfl="http://schemas.microsoft.com/office/word/2024/wordml/sdtformatlock" xmlns:w16se="http://schemas.microsoft.com/office/word/2015/wordml/symex" xmlns:wpg="http://schemas.microsoft.com/office/word/2010/wordprocessingGroup" xmlns:wpi="http://schemas.microsoft.com/office/word/2010/wordprocessingInk" xmlns:wne="http://schemas.microsoft.com/office/word/2006/wordml" xmlns:wps="http://schemas.microsoft.com/office/word/2010/wordprocessingShape" mc:Ignorable="w14 w15 w16se w16cid w16 w16cex w16sdtdh w16sdtfl w16du wp14">
   <w:p>
     <w:pPr>
       <w:pStyle w:val="Piedepgina"/>
@@ -2167,7 +1988,7 @@
 </file>
 
 <file path=word/footnotes.xml><?xml version="1.0" encoding="utf-8"?>
-<w:footnotes xmlns:wpc="http://schemas.microsoft.com/office/word/2010/wordprocessingCanvas" xmlns:cx="http://schemas.microsoft.com/office/drawing/2014/chartex" xmlns:cx1="http://schemas.microsoft.com/office/drawing/2015/9/8/chartex" xmlns:cx2="http://schemas.microsoft.com/office/drawing/2015/10/21/chartex" xmlns:cx3="http://schemas.microsoft.com/office/drawing/2016/5/9/chartex" xmlns:cx4="http://schemas.microsoft.com/office/drawing/2016/5/10/chartex" xmlns:cx5="http://schemas.microsoft.com/office/drawing/2016/5/11/chartex" xmlns:cx6="http://schemas.microsoft.com/office/drawing/2016/5/12/chartex" xmlns:cx7="http://schemas.microsoft.com/office/drawing/2016/5/13/chartex" xmlns:cx8="http://schemas.microsoft.com/office/drawing/2016/5/14/chartex" xmlns:mc="http://schemas.openxmlformats.org/markup-compatibility/2006" xmlns:aink="http://schemas.microsoft.com/office/drawing/2016/ink" xmlns:am3d="http://schemas.microsoft.com/office/drawing/2017/model3d" xmlns:o="urn:schemas-microsoft-com:office:office" xmlns:oel="http://schemas.microsoft.com/office/2019/extlst" xmlns:r="http://schemas.openxmlformats.org/officeDocument/2006/relationships" xmlns:m="http://schemas.openxmlformats.org/officeDocument/2006/math" xmlns:v="urn:schemas-microsoft-com:vml" xmlns:wp14="http://schemas.microsoft.com/office/word/2010/wordprocessingDrawing" xmlns:wp="http://schemas.openxmlformats.org/drawingml/2006/wordprocessingDrawing" xmlns:w10="urn:schemas-microsoft-com:office:word" xmlns:w="http://schemas.openxmlformats.org/wordprocessingml/2006/main" xmlns:w14="http://schemas.microsoft.com/office/word/2010/wordml" xmlns:w15="http://schemas.microsoft.com/office/word/2012/wordml" xmlns:w16cex="http://schemas.microsoft.com/office/word/2018/wordml/cex" xmlns:w16cid="http://schemas.microsoft.com/office/word/2016/wordml/cid" xmlns:w16="http://schemas.microsoft.com/office/word/2018/wordml" xmlns:w16du="http://schemas.microsoft.com/office/word/2023/wordml/word16du" xmlns:w16sdtdh="http://schemas.microsoft.com/office/word/2020/wordml/sdtdatahash" xmlns:w16se="http://schemas.microsoft.com/office/word/2015/wordml/symex" xmlns:wpg="http://schemas.microsoft.com/office/word/2010/wordprocessingGroup" xmlns:wpi="http://schemas.microsoft.com/office/word/2010/wordprocessingInk" xmlns:wne="http://schemas.microsoft.com/office/word/2006/wordml" xmlns:wps="http://schemas.microsoft.com/office/word/2010/wordprocessingShape" mc:Ignorable="w14 w15 w16se w16cid w16 w16cex w16sdtdh w16du wp14">
+<w:footnotes xmlns:wpc="http://schemas.microsoft.com/office/word/2010/wordprocessingCanvas" xmlns:cx="http://schemas.microsoft.com/office/drawing/2014/chartex" xmlns:cx1="http://schemas.microsoft.com/office/drawing/2015/9/8/chartex" xmlns:cx2="http://schemas.microsoft.com/office/drawing/2015/10/21/chartex" xmlns:cx3="http://schemas.microsoft.com/office/drawing/2016/5/9/chartex" xmlns:cx4="http://schemas.microsoft.com/office/drawing/2016/5/10/chartex" xmlns:cx5="http://schemas.microsoft.com/office/drawing/2016/5/11/chartex" xmlns:cx6="http://schemas.microsoft.com/office/drawing/2016/5/12/chartex" xmlns:cx7="http://schemas.microsoft.com/office/drawing/2016/5/13/chartex" xmlns:cx8="http://schemas.microsoft.com/office/drawing/2016/5/14/chartex" xmlns:mc="http://schemas.openxmlformats.org/markup-compatibility/2006" xmlns:aink="http://schemas.microsoft.com/office/drawing/2016/ink" xmlns:am3d="http://schemas.microsoft.com/office/drawing/2017/model3d" xmlns:o="urn:schemas-microsoft-com:office:office" xmlns:oel="http://schemas.microsoft.com/office/2019/extlst" xmlns:r="http://schemas.openxmlformats.org/officeDocument/2006/relationships" xmlns:m="http://schemas.openxmlformats.org/officeDocument/2006/math" xmlns:v="urn:schemas-microsoft-com:vml" xmlns:wp14="http://schemas.microsoft.com/office/word/2010/wordprocessingDrawing" xmlns:wp="http://schemas.openxmlformats.org/drawingml/2006/wordprocessingDrawing" xmlns:w10="urn:schemas-microsoft-com:office:word" xmlns:w="http://schemas.openxmlformats.org/wordprocessingml/2006/main" xmlns:w14="http://schemas.microsoft.com/office/word/2010/wordml" xmlns:w15="http://schemas.microsoft.com/office/word/2012/wordml" xmlns:w16cex="http://schemas.microsoft.com/office/word/2018/wordml/cex" xmlns:w16cid="http://schemas.microsoft.com/office/word/2016/wordml/cid" xmlns:w16="http://schemas.microsoft.com/office/word/2018/wordml" xmlns:w16du="http://schemas.microsoft.com/office/word/2023/wordml/word16du" xmlns:w16sdtdh="http://schemas.microsoft.com/office/word/2020/wordml/sdtdatahash" xmlns:w16sdtfl="http://schemas.microsoft.com/office/word/2024/wordml/sdtformatlock" xmlns:w16se="http://schemas.microsoft.com/office/word/2015/wordml/symex" xmlns:wpg="http://schemas.microsoft.com/office/word/2010/wordprocessingGroup" xmlns:wpi="http://schemas.microsoft.com/office/word/2010/wordprocessingInk" xmlns:wne="http://schemas.microsoft.com/office/word/2006/wordml" xmlns:wps="http://schemas.microsoft.com/office/word/2010/wordprocessingShape" mc:Ignorable="w14 w15 w16se w16cid w16 w16cex w16sdtdh w16sdtfl w16du wp14">
   <w:footnote w:type="separator" w:id="-1">
     <w:p>
       <w:pPr>
@@ -2192,7 +2013,7 @@
 </file>
 
 <file path=word/header1.xml><?xml version="1.0" encoding="utf-8"?>
-<w:hdr xmlns:wpc="http://schemas.microsoft.com/office/word/2010/wordprocessingCanvas" xmlns:cx="http://schemas.microsoft.com/office/drawing/2014/chartex" xmlns:cx1="http://schemas.microsoft.com/office/drawing/2015/9/8/chartex" xmlns:cx2="http://schemas.microsoft.com/office/drawing/2015/10/21/chartex" xmlns:cx3="http://schemas.microsoft.com/office/drawing/2016/5/9/chartex" xmlns:cx4="http://schemas.microsoft.com/office/drawing/2016/5/10/chartex" xmlns:cx5="http://schemas.microsoft.com/office/drawing/2016/5/11/chartex" xmlns:cx6="http://schemas.microsoft.com/office/drawing/2016/5/12/chartex" xmlns:cx7="http://schemas.microsoft.com/office/drawing/2016/5/13/chartex" xmlns:cx8="http://schemas.microsoft.com/office/drawing/2016/5/14/chartex" xmlns:mc="http://schemas.openxmlformats.org/markup-compatibility/2006" xmlns:aink="http://schemas.microsoft.com/office/drawing/2016/ink" xmlns:am3d="http://schemas.microsoft.com/office/drawing/2017/model3d" xmlns:o="urn:schemas-microsoft-com:office:office" xmlns:oel="http://schemas.microsoft.com/office/2019/extlst" xmlns:r="http://schemas.openxmlformats.org/officeDocument/2006/relationships" xmlns:m="http://schemas.openxmlformats.org/officeDocument/2006/math" xmlns:v="urn:schemas-microsoft-com:vml" xmlns:wp14="http://schemas.microsoft.com/office/word/2010/wordprocessingDrawing" xmlns:wp="http://schemas.openxmlformats.org/drawingml/2006/wordprocessingDrawing" xmlns:w10="urn:schemas-microsoft-com:office:word" xmlns:w="http://schemas.openxmlformats.org/wordprocessingml/2006/main" xmlns:w14="http://schemas.microsoft.com/office/word/2010/wordml" xmlns:w15="http://schemas.microsoft.com/office/word/2012/wordml" xmlns:w16cex="http://schemas.microsoft.com/office/word/2018/wordml/cex" xmlns:w16cid="http://schemas.microsoft.com/office/word/2016/wordml/cid" xmlns:w16="http://schemas.microsoft.com/office/word/2018/wordml" xmlns:w16du="http://schemas.microsoft.com/office/word/2023/wordml/word16du" xmlns:w16sdtdh="http://schemas.microsoft.com/office/word/2020/wordml/sdtdatahash" xmlns:w16se="http://schemas.microsoft.com/office/word/2015/wordml/symex" xmlns:wpg="http://schemas.microsoft.com/office/word/2010/wordprocessingGroup" xmlns:wpi="http://schemas.microsoft.com/office/word/2010/wordprocessingInk" xmlns:wne="http://schemas.microsoft.com/office/word/2006/wordml" xmlns:wps="http://schemas.microsoft.com/office/word/2010/wordprocessingShape" mc:Ignorable="w14 w15 w16se w16cid w16 w16cex w16sdtdh w16du wp14">
+<w:hdr xmlns:wpc="http://schemas.microsoft.com/office/word/2010/wordprocessingCanvas" xmlns:cx="http://schemas.microsoft.com/office/drawing/2014/chartex" xmlns:cx1="http://schemas.microsoft.com/office/drawing/2015/9/8/chartex" xmlns:cx2="http://schemas.microsoft.com/office/drawing/2015/10/21/chartex" xmlns:cx3="http://schemas.microsoft.com/office/drawing/2016/5/9/chartex" xmlns:cx4="http://schemas.microsoft.com/office/drawing/2016/5/10/chartex" xmlns:cx5="http://schemas.microsoft.com/office/drawing/2016/5/11/chartex" xmlns:cx6="http://schemas.microsoft.com/office/drawing/2016/5/12/chartex" xmlns:cx7="http://schemas.microsoft.com/office/drawing/2016/5/13/chartex" xmlns:cx8="http://schemas.microsoft.com/office/drawing/2016/5/14/chartex" xmlns:mc="http://schemas.openxmlformats.org/markup-compatibility/2006" xmlns:aink="http://schemas.microsoft.com/office/drawing/2016/ink" xmlns:am3d="http://schemas.microsoft.com/office/drawing/2017/model3d" xmlns:o="urn:schemas-microsoft-com:office:office" xmlns:oel="http://schemas.microsoft.com/office/2019/extlst" xmlns:r="http://schemas.openxmlformats.org/officeDocument/2006/relationships" xmlns:m="http://schemas.openxmlformats.org/officeDocument/2006/math" xmlns:v="urn:schemas-microsoft-com:vml" xmlns:wp14="http://schemas.microsoft.com/office/word/2010/wordprocessingDrawing" xmlns:wp="http://schemas.openxmlformats.org/drawingml/2006/wordprocessingDrawing" xmlns:w10="urn:schemas-microsoft-com:office:word" xmlns:w="http://schemas.openxmlformats.org/wordprocessingml/2006/main" xmlns:w14="http://schemas.microsoft.com/office/word/2010/wordml" xmlns:w15="http://schemas.microsoft.com/office/word/2012/wordml" xmlns:w16cex="http://schemas.microsoft.com/office/word/2018/wordml/cex" xmlns:w16cid="http://schemas.microsoft.com/office/word/2016/wordml/cid" xmlns:w16="http://schemas.microsoft.com/office/word/2018/wordml" xmlns:w16du="http://schemas.microsoft.com/office/word/2023/wordml/word16du" xmlns:w16sdtdh="http://schemas.microsoft.com/office/word/2020/wordml/sdtdatahash" xmlns:w16sdtfl="http://schemas.microsoft.com/office/word/2024/wordml/sdtformatlock" xmlns:w16se="http://schemas.microsoft.com/office/word/2015/wordml/symex" xmlns:wpg="http://schemas.microsoft.com/office/word/2010/wordprocessingGroup" xmlns:wpi="http://schemas.microsoft.com/office/word/2010/wordprocessingInk" xmlns:wne="http://schemas.microsoft.com/office/word/2006/wordml" xmlns:wps="http://schemas.microsoft.com/office/word/2010/wordprocessingShape" mc:Ignorable="w14 w15 w16se w16cid w16 w16cex w16sdtdh w16sdtfl w16du wp14">
   <w:p>
     <w:pPr>
       <w:pStyle w:val="Encabezado"/>
@@ -2207,7 +2028,7 @@
 </file>
 
 <file path=word/numbering.xml><?xml version="1.0" encoding="utf-8"?>
-<w:numbering xmlns:wpc="http://schemas.microsoft.com/office/word/2010/wordprocessingCanvas" xmlns:cx="http://schemas.microsoft.com/office/drawing/2014/chartex" xmlns:cx1="http://schemas.microsoft.com/office/drawing/2015/9/8/chartex" xmlns:cx2="http://schemas.microsoft.com/office/drawing/2015/10/21/chartex" xmlns:cx3="http://schemas.microsoft.com/office/drawing/2016/5/9/chartex" xmlns:cx4="http://schemas.microsoft.com/office/drawing/2016/5/10/chartex" xmlns:cx5="http://schemas.microsoft.com/office/drawing/2016/5/11/chartex" xmlns:cx6="http://schemas.microsoft.com/office/drawing/2016/5/12/chartex" xmlns:cx7="http://schemas.microsoft.com/office/drawing/2016/5/13/chartex" xmlns:cx8="http://schemas.microsoft.com/office/drawing/2016/5/14/chartex" xmlns:mc="http://schemas.openxmlformats.org/markup-compatibility/2006" xmlns:aink="http://schemas.microsoft.com/office/drawing/2016/ink" xmlns:am3d="http://schemas.microsoft.com/office/drawing/2017/model3d" xmlns:o="urn:schemas-microsoft-com:office:office" xmlns:oel="http://schemas.microsoft.com/office/2019/extlst" xmlns:r="http://schemas.openxmlformats.org/officeDocument/2006/relationships" xmlns:m="http://schemas.openxmlformats.org/officeDocument/2006/math" xmlns:v="urn:schemas-microsoft-com:vml" xmlns:wp14="http://schemas.microsoft.com/office/word/2010/wordprocessingDrawing" xmlns:wp="http://schemas.openxmlformats.org/drawingml/2006/wordprocessingDrawing" xmlns:w10="urn:schemas-microsoft-com:office:word" xmlns:w="http://schemas.openxmlformats.org/wordprocessingml/2006/main" xmlns:w14="http://schemas.microsoft.com/office/word/2010/wordml" xmlns:w15="http://schemas.microsoft.com/office/word/2012/wordml" xmlns:w16cex="http://schemas.microsoft.com/office/word/2018/wordml/cex" xmlns:w16cid="http://schemas.microsoft.com/office/word/2016/wordml/cid" xmlns:w16="http://schemas.microsoft.com/office/word/2018/wordml" xmlns:w16du="http://schemas.microsoft.com/office/word/2023/wordml/word16du" xmlns:w16sdtdh="http://schemas.microsoft.com/office/word/2020/wordml/sdtdatahash" xmlns:w16se="http://schemas.microsoft.com/office/word/2015/wordml/symex" xmlns:wpg="http://schemas.microsoft.com/office/word/2010/wordprocessingGroup" xmlns:wpi="http://schemas.microsoft.com/office/word/2010/wordprocessingInk" xmlns:wne="http://schemas.microsoft.com/office/word/2006/wordml" xmlns:wps="http://schemas.microsoft.com/office/word/2010/wordprocessingShape" mc:Ignorable="w14 w15 w16se w16cid w16 w16cex w16sdtdh w16du wp14">
+<w:numbering xmlns:wpc="http://schemas.microsoft.com/office/word/2010/wordprocessingCanvas" xmlns:cx="http://schemas.microsoft.com/office/drawing/2014/chartex" xmlns:cx1="http://schemas.microsoft.com/office/drawing/2015/9/8/chartex" xmlns:cx2="http://schemas.microsoft.com/office/drawing/2015/10/21/chartex" xmlns:cx3="http://schemas.microsoft.com/office/drawing/2016/5/9/chartex" xmlns:cx4="http://schemas.microsoft.com/office/drawing/2016/5/10/chartex" xmlns:cx5="http://schemas.microsoft.com/office/drawing/2016/5/11/chartex" xmlns:cx6="http://schemas.microsoft.com/office/drawing/2016/5/12/chartex" xmlns:cx7="http://schemas.microsoft.com/office/drawing/2016/5/13/chartex" xmlns:cx8="http://schemas.microsoft.com/office/drawing/2016/5/14/chartex" xmlns:mc="http://schemas.openxmlformats.org/markup-compatibility/2006" xmlns:aink="http://schemas.microsoft.com/office/drawing/2016/ink" xmlns:am3d="http://schemas.microsoft.com/office/drawing/2017/model3d" xmlns:o="urn:schemas-microsoft-com:office:office" xmlns:oel="http://schemas.microsoft.com/office/2019/extlst" xmlns:r="http://schemas.openxmlformats.org/officeDocument/2006/relationships" xmlns:m="http://schemas.openxmlformats.org/officeDocument/2006/math" xmlns:v="urn:schemas-microsoft-com:vml" xmlns:wp14="http://schemas.microsoft.com/office/word/2010/wordprocessingDrawing" xmlns:wp="http://schemas.openxmlformats.org/drawingml/2006/wordprocessingDrawing" xmlns:w10="urn:schemas-microsoft-com:office:word" xmlns:w="http://schemas.openxmlformats.org/wordprocessingml/2006/main" xmlns:w14="http://schemas.microsoft.com/office/word/2010/wordml" xmlns:w15="http://schemas.microsoft.com/office/word/2012/wordml" xmlns:w16cex="http://schemas.microsoft.com/office/word/2018/wordml/cex" xmlns:w16cid="http://schemas.microsoft.com/office/word/2016/wordml/cid" xmlns:w16="http://schemas.microsoft.com/office/word/2018/wordml" xmlns:w16du="http://schemas.microsoft.com/office/word/2023/wordml/word16du" xmlns:w16sdtdh="http://schemas.microsoft.com/office/word/2020/wordml/sdtdatahash" xmlns:w16sdtfl="http://schemas.microsoft.com/office/word/2024/wordml/sdtformatlock" xmlns:w16se="http://schemas.microsoft.com/office/word/2015/wordml/symex" xmlns:wpg="http://schemas.microsoft.com/office/word/2010/wordprocessingGroup" xmlns:wpi="http://schemas.microsoft.com/office/word/2010/wordprocessingInk" xmlns:wne="http://schemas.microsoft.com/office/word/2006/wordml" xmlns:wps="http://schemas.microsoft.com/office/word/2010/wordprocessingShape" mc:Ignorable="w14 w15 w16se w16cid w16 w16cex w16sdtdh w16sdtfl w16du wp14">
   <w:abstractNum w:abstractNumId="0" w15:restartNumberingAfterBreak="0">
     <w:nsid w:val="FFFFFF89"/>
     <w:multiLevelType w:val="singleLevel"/>
@@ -3786,6 +3607,95 @@
     </w:lvl>
   </w:abstractNum>
   <w:abstractNum w:abstractNumId="15" w15:restartNumberingAfterBreak="0">
+    <w:nsid w:val="109F6108"/>
+    <w:multiLevelType w:val="hybridMultilevel"/>
+    <w:tmpl w:val="5FA0D976"/>
+    <w:lvl w:ilvl="0" w:tplc="080A0001">
+      <w:start w:val="1"/>
+      <w:numFmt w:val="bullet"/>
+      <w:lvlText w:val=""/>
+      <w:lvlJc w:val="left"/>
+      <w:pPr>
+        <w:ind w:left="720" w:hanging="360"/>
+      </w:pPr>
+      <w:rPr>
+        <w:rFonts w:ascii="Symbol" w:hAnsi="Symbol" w:hint="default"/>
+      </w:rPr>
+    </w:lvl>
+    <w:lvl w:ilvl="1" w:tplc="FFFFFFFF" w:tentative="1">
+      <w:start w:val="1"/>
+      <w:numFmt w:val="lowerLetter"/>
+      <w:lvlText w:val="%2."/>
+      <w:lvlJc w:val="left"/>
+      <w:pPr>
+        <w:ind w:left="1440" w:hanging="360"/>
+      </w:pPr>
+    </w:lvl>
+    <w:lvl w:ilvl="2" w:tplc="FFFFFFFF" w:tentative="1">
+      <w:start w:val="1"/>
+      <w:numFmt w:val="lowerRoman"/>
+      <w:lvlText w:val="%3."/>
+      <w:lvlJc w:val="right"/>
+      <w:pPr>
+        <w:ind w:left="2160" w:hanging="180"/>
+      </w:pPr>
+    </w:lvl>
+    <w:lvl w:ilvl="3" w:tplc="FFFFFFFF" w:tentative="1">
+      <w:start w:val="1"/>
+      <w:numFmt w:val="decimal"/>
+      <w:lvlText w:val="%4."/>
+      <w:lvlJc w:val="left"/>
+      <w:pPr>
+        <w:ind w:left="2880" w:hanging="360"/>
+      </w:pPr>
+    </w:lvl>
+    <w:lvl w:ilvl="4" w:tplc="FFFFFFFF" w:tentative="1">
+      <w:start w:val="1"/>
+      <w:numFmt w:val="lowerLetter"/>
+      <w:lvlText w:val="%5."/>
+      <w:lvlJc w:val="left"/>
+      <w:pPr>
+        <w:ind w:left="3600" w:hanging="360"/>
+      </w:pPr>
+    </w:lvl>
+    <w:lvl w:ilvl="5" w:tplc="FFFFFFFF" w:tentative="1">
+      <w:start w:val="1"/>
+      <w:numFmt w:val="lowerRoman"/>
+      <w:lvlText w:val="%6."/>
+      <w:lvlJc w:val="right"/>
+      <w:pPr>
+        <w:ind w:left="4320" w:hanging="180"/>
+      </w:pPr>
+    </w:lvl>
+    <w:lvl w:ilvl="6" w:tplc="FFFFFFFF" w:tentative="1">
+      <w:start w:val="1"/>
+      <w:numFmt w:val="decimal"/>
+      <w:lvlText w:val="%7."/>
+      <w:lvlJc w:val="left"/>
+      <w:pPr>
+        <w:ind w:left="5040" w:hanging="360"/>
+      </w:pPr>
+    </w:lvl>
+    <w:lvl w:ilvl="7" w:tplc="FFFFFFFF" w:tentative="1">
+      <w:start w:val="1"/>
+      <w:numFmt w:val="lowerLetter"/>
+      <w:lvlText w:val="%8."/>
+      <w:lvlJc w:val="left"/>
+      <w:pPr>
+        <w:ind w:left="5760" w:hanging="360"/>
+      </w:pPr>
+    </w:lvl>
+    <w:lvl w:ilvl="8" w:tplc="FFFFFFFF" w:tentative="1">
+      <w:start w:val="1"/>
+      <w:numFmt w:val="lowerRoman"/>
+      <w:lvlText w:val="%9."/>
+      <w:lvlJc w:val="right"/>
+      <w:pPr>
+        <w:ind w:left="6480" w:hanging="180"/>
+      </w:pPr>
+    </w:lvl>
+  </w:abstractNum>
+  <w:abstractNum w:abstractNumId="16" w15:restartNumberingAfterBreak="0">
     <w:nsid w:val="122A138B"/>
     <w:multiLevelType w:val="hybridMultilevel"/>
     <w:tmpl w:val="37B22BF2"/>
@@ -3874,7 +3784,7 @@
       </w:pPr>
     </w:lvl>
   </w:abstractNum>
-  <w:abstractNum w:abstractNumId="16" w15:restartNumberingAfterBreak="0">
+  <w:abstractNum w:abstractNumId="17" w15:restartNumberingAfterBreak="0">
     <w:nsid w:val="162C5034"/>
     <w:multiLevelType w:val="multilevel"/>
     <w:tmpl w:val="4A589D7E"/>
@@ -4023,7 +3933,7 @@
       </w:rPr>
     </w:lvl>
   </w:abstractNum>
-  <w:abstractNum w:abstractNumId="17" w15:restartNumberingAfterBreak="0">
+  <w:abstractNum w:abstractNumId="18" w15:restartNumberingAfterBreak="0">
     <w:nsid w:val="1647608E"/>
     <w:multiLevelType w:val="hybridMultilevel"/>
     <w:tmpl w:val="FB1E3396"/>
@@ -4109,7 +4019,7 @@
       </w:pPr>
     </w:lvl>
   </w:abstractNum>
-  <w:abstractNum w:abstractNumId="18" w15:restartNumberingAfterBreak="0">
+  <w:abstractNum w:abstractNumId="19" w15:restartNumberingAfterBreak="0">
     <w:nsid w:val="16CC3C3A"/>
     <w:multiLevelType w:val="multilevel"/>
     <w:tmpl w:val="5532C7BE"/>
@@ -4254,7 +4164,7 @@
       </w:rPr>
     </w:lvl>
   </w:abstractNum>
-  <w:abstractNum w:abstractNumId="19" w15:restartNumberingAfterBreak="0">
+  <w:abstractNum w:abstractNumId="20" w15:restartNumberingAfterBreak="0">
     <w:nsid w:val="179F6BBE"/>
     <w:multiLevelType w:val="multilevel"/>
     <w:tmpl w:val="4A589D7E"/>
@@ -4403,7 +4313,7 @@
       </w:rPr>
     </w:lvl>
   </w:abstractNum>
-  <w:abstractNum w:abstractNumId="20" w15:restartNumberingAfterBreak="0">
+  <w:abstractNum w:abstractNumId="21" w15:restartNumberingAfterBreak="0">
     <w:nsid w:val="19883E62"/>
     <w:multiLevelType w:val="multilevel"/>
     <w:tmpl w:val="FEE06A5C"/>
@@ -4552,7 +4462,7 @@
       </w:rPr>
     </w:lvl>
   </w:abstractNum>
-  <w:abstractNum w:abstractNumId="21" w15:restartNumberingAfterBreak="0">
+  <w:abstractNum w:abstractNumId="22" w15:restartNumberingAfterBreak="0">
     <w:nsid w:val="1B0425AE"/>
     <w:multiLevelType w:val="hybridMultilevel"/>
     <w:tmpl w:val="7FA08FDA"/>
@@ -4665,7 +4575,7 @@
       </w:rPr>
     </w:lvl>
   </w:abstractNum>
-  <w:abstractNum w:abstractNumId="22" w15:restartNumberingAfterBreak="0">
+  <w:abstractNum w:abstractNumId="23" w15:restartNumberingAfterBreak="0">
     <w:nsid w:val="1C646643"/>
     <w:multiLevelType w:val="hybridMultilevel"/>
     <w:tmpl w:val="E9B46698"/>
@@ -4778,7 +4688,7 @@
       </w:rPr>
     </w:lvl>
   </w:abstractNum>
-  <w:abstractNum w:abstractNumId="23" w15:restartNumberingAfterBreak="0">
+  <w:abstractNum w:abstractNumId="24" w15:restartNumberingAfterBreak="0">
     <w:nsid w:val="1D4F1038"/>
     <w:multiLevelType w:val="multilevel"/>
     <w:tmpl w:val="4A589D7E"/>
@@ -4927,7 +4837,7 @@
       </w:rPr>
     </w:lvl>
   </w:abstractNum>
-  <w:abstractNum w:abstractNumId="24" w15:restartNumberingAfterBreak="0">
+  <w:abstractNum w:abstractNumId="25" w15:restartNumberingAfterBreak="0">
     <w:nsid w:val="1DD40C5A"/>
     <w:multiLevelType w:val="hybridMultilevel"/>
     <w:tmpl w:val="667C3B5A"/>
@@ -5013,7 +4923,7 @@
       </w:pPr>
     </w:lvl>
   </w:abstractNum>
-  <w:abstractNum w:abstractNumId="25" w15:restartNumberingAfterBreak="0">
+  <w:abstractNum w:abstractNumId="26" w15:restartNumberingAfterBreak="0">
     <w:nsid w:val="20A76A9A"/>
     <w:multiLevelType w:val="hybridMultilevel"/>
     <w:tmpl w:val="BD48F934"/>
@@ -5126,7 +5036,7 @@
       </w:rPr>
     </w:lvl>
   </w:abstractNum>
-  <w:abstractNum w:abstractNumId="26" w15:restartNumberingAfterBreak="0">
+  <w:abstractNum w:abstractNumId="27" w15:restartNumberingAfterBreak="0">
     <w:nsid w:val="22EF5B5D"/>
     <w:multiLevelType w:val="hybridMultilevel"/>
     <w:tmpl w:val="7710121C"/>
@@ -5239,7 +5149,7 @@
       </w:rPr>
     </w:lvl>
   </w:abstractNum>
-  <w:abstractNum w:abstractNumId="27" w15:restartNumberingAfterBreak="0">
+  <w:abstractNum w:abstractNumId="28" w15:restartNumberingAfterBreak="0">
     <w:nsid w:val="235C4498"/>
     <w:multiLevelType w:val="multilevel"/>
     <w:tmpl w:val="966E6DAE"/>
@@ -5356,7 +5266,7 @@
       </w:pPr>
     </w:lvl>
   </w:abstractNum>
-  <w:abstractNum w:abstractNumId="28" w15:restartNumberingAfterBreak="0">
+  <w:abstractNum w:abstractNumId="29" w15:restartNumberingAfterBreak="0">
     <w:nsid w:val="25FD1B65"/>
     <w:multiLevelType w:val="hybridMultilevel"/>
     <w:tmpl w:val="6D7A6E82"/>
@@ -5469,7 +5379,7 @@
       </w:rPr>
     </w:lvl>
   </w:abstractNum>
-  <w:abstractNum w:abstractNumId="29" w15:restartNumberingAfterBreak="0">
+  <w:abstractNum w:abstractNumId="30" w15:restartNumberingAfterBreak="0">
     <w:nsid w:val="26D568B6"/>
     <w:multiLevelType w:val="hybridMultilevel"/>
     <w:tmpl w:val="AA2601BA"/>
@@ -5582,7 +5492,7 @@
       </w:rPr>
     </w:lvl>
   </w:abstractNum>
-  <w:abstractNum w:abstractNumId="30" w15:restartNumberingAfterBreak="0">
+  <w:abstractNum w:abstractNumId="31" w15:restartNumberingAfterBreak="0">
     <w:nsid w:val="2B0770FF"/>
     <w:multiLevelType w:val="hybridMultilevel"/>
     <w:tmpl w:val="9DBEEEA2"/>
@@ -5671,7 +5581,7 @@
       </w:pPr>
     </w:lvl>
   </w:abstractNum>
-  <w:abstractNum w:abstractNumId="31" w15:restartNumberingAfterBreak="0">
+  <w:abstractNum w:abstractNumId="32" w15:restartNumberingAfterBreak="0">
     <w:nsid w:val="2CB97FEC"/>
     <w:multiLevelType w:val="hybridMultilevel"/>
     <w:tmpl w:val="8C2A9FB6"/>
@@ -5784,7 +5694,7 @@
       </w:rPr>
     </w:lvl>
   </w:abstractNum>
-  <w:abstractNum w:abstractNumId="32" w15:restartNumberingAfterBreak="0">
+  <w:abstractNum w:abstractNumId="33" w15:restartNumberingAfterBreak="0">
     <w:nsid w:val="2D3F733F"/>
     <w:multiLevelType w:val="hybridMultilevel"/>
     <w:tmpl w:val="3E967834"/>
@@ -5870,7 +5780,7 @@
       </w:pPr>
     </w:lvl>
   </w:abstractNum>
-  <w:abstractNum w:abstractNumId="33" w15:restartNumberingAfterBreak="0">
+  <w:abstractNum w:abstractNumId="34" w15:restartNumberingAfterBreak="0">
     <w:nsid w:val="30F614DF"/>
     <w:multiLevelType w:val="hybridMultilevel"/>
     <w:tmpl w:val="20D02ABA"/>
@@ -5959,7 +5869,7 @@
       </w:pPr>
     </w:lvl>
   </w:abstractNum>
-  <w:abstractNum w:abstractNumId="34" w15:restartNumberingAfterBreak="0">
+  <w:abstractNum w:abstractNumId="35" w15:restartNumberingAfterBreak="0">
     <w:nsid w:val="31816455"/>
     <w:multiLevelType w:val="multilevel"/>
     <w:tmpl w:val="AF84CA60"/>
@@ -6076,7 +5986,7 @@
       </w:pPr>
     </w:lvl>
   </w:abstractNum>
-  <w:abstractNum w:abstractNumId="35" w15:restartNumberingAfterBreak="0">
+  <w:abstractNum w:abstractNumId="36" w15:restartNumberingAfterBreak="0">
     <w:nsid w:val="34EE46EE"/>
     <w:multiLevelType w:val="hybridMultilevel"/>
     <w:tmpl w:val="74BCDA1A"/>
@@ -6189,7 +6099,7 @@
       </w:rPr>
     </w:lvl>
   </w:abstractNum>
-  <w:abstractNum w:abstractNumId="36" w15:restartNumberingAfterBreak="0">
+  <w:abstractNum w:abstractNumId="37" w15:restartNumberingAfterBreak="0">
     <w:nsid w:val="358033ED"/>
     <w:multiLevelType w:val="multilevel"/>
     <w:tmpl w:val="A29CB806"/>
@@ -6338,7 +6248,7 @@
       </w:rPr>
     </w:lvl>
   </w:abstractNum>
-  <w:abstractNum w:abstractNumId="37" w15:restartNumberingAfterBreak="0">
+  <w:abstractNum w:abstractNumId="38" w15:restartNumberingAfterBreak="0">
     <w:nsid w:val="3A5769EB"/>
     <w:multiLevelType w:val="hybridMultilevel"/>
     <w:tmpl w:val="AD9E054A"/>
@@ -6424,7 +6334,7 @@
       </w:pPr>
     </w:lvl>
   </w:abstractNum>
-  <w:abstractNum w:abstractNumId="38" w15:restartNumberingAfterBreak="0">
+  <w:abstractNum w:abstractNumId="39" w15:restartNumberingAfterBreak="0">
     <w:nsid w:val="3B6B2AAF"/>
     <w:multiLevelType w:val="hybridMultilevel"/>
     <w:tmpl w:val="20B4E4AA"/>
@@ -6510,7 +6420,7 @@
       </w:pPr>
     </w:lvl>
   </w:abstractNum>
-  <w:abstractNum w:abstractNumId="39" w15:restartNumberingAfterBreak="0">
+  <w:abstractNum w:abstractNumId="40" w15:restartNumberingAfterBreak="0">
     <w:nsid w:val="3C345DF5"/>
     <w:multiLevelType w:val="multilevel"/>
     <w:tmpl w:val="953A64D6"/>
@@ -6659,7 +6569,7 @@
       </w:rPr>
     </w:lvl>
   </w:abstractNum>
-  <w:abstractNum w:abstractNumId="40" w15:restartNumberingAfterBreak="0">
+  <w:abstractNum w:abstractNumId="41" w15:restartNumberingAfterBreak="0">
     <w:nsid w:val="3C7F0D39"/>
     <w:multiLevelType w:val="multilevel"/>
     <w:tmpl w:val="E7E0FDCC"/>
@@ -6776,7 +6686,7 @@
       </w:pPr>
     </w:lvl>
   </w:abstractNum>
-  <w:abstractNum w:abstractNumId="41" w15:restartNumberingAfterBreak="0">
+  <w:abstractNum w:abstractNumId="42" w15:restartNumberingAfterBreak="0">
     <w:nsid w:val="3EDF3ADA"/>
     <w:multiLevelType w:val="multilevel"/>
     <w:tmpl w:val="F64663B4"/>
@@ -6925,7 +6835,7 @@
       </w:rPr>
     </w:lvl>
   </w:abstractNum>
-  <w:abstractNum w:abstractNumId="42" w15:restartNumberingAfterBreak="0">
+  <w:abstractNum w:abstractNumId="43" w15:restartNumberingAfterBreak="0">
     <w:nsid w:val="42340DEB"/>
     <w:multiLevelType w:val="hybridMultilevel"/>
     <w:tmpl w:val="4288BAF2"/>
@@ -7038,7 +6948,7 @@
       </w:rPr>
     </w:lvl>
   </w:abstractNum>
-  <w:abstractNum w:abstractNumId="43" w15:restartNumberingAfterBreak="0">
+  <w:abstractNum w:abstractNumId="44" w15:restartNumberingAfterBreak="0">
     <w:nsid w:val="43FC68B4"/>
     <w:multiLevelType w:val="multilevel"/>
     <w:tmpl w:val="F9EA2B96"/>
@@ -7187,7 +7097,7 @@
       </w:rPr>
     </w:lvl>
   </w:abstractNum>
-  <w:abstractNum w:abstractNumId="44" w15:restartNumberingAfterBreak="0">
+  <w:abstractNum w:abstractNumId="45" w15:restartNumberingAfterBreak="0">
     <w:nsid w:val="474606E3"/>
     <w:multiLevelType w:val="hybridMultilevel"/>
     <w:tmpl w:val="A7C828BC"/>
@@ -7300,7 +7210,7 @@
       </w:rPr>
     </w:lvl>
   </w:abstractNum>
-  <w:abstractNum w:abstractNumId="45" w15:restartNumberingAfterBreak="0">
+  <w:abstractNum w:abstractNumId="46" w15:restartNumberingAfterBreak="0">
     <w:nsid w:val="488306A1"/>
     <w:multiLevelType w:val="hybridMultilevel"/>
     <w:tmpl w:val="1B389580"/>
@@ -7386,7 +7296,93 @@
       </w:pPr>
     </w:lvl>
   </w:abstractNum>
-  <w:abstractNum w:abstractNumId="46" w15:restartNumberingAfterBreak="0">
+  <w:abstractNum w:abstractNumId="47" w15:restartNumberingAfterBreak="0">
+    <w:nsid w:val="491B47E4"/>
+    <w:multiLevelType w:val="hybridMultilevel"/>
+    <w:tmpl w:val="58D436C0"/>
+    <w:lvl w:ilvl="0" w:tplc="080A000F">
+      <w:start w:val="1"/>
+      <w:numFmt w:val="decimal"/>
+      <w:lvlText w:val="%1."/>
+      <w:lvlJc w:val="left"/>
+      <w:pPr>
+        <w:ind w:left="720" w:hanging="360"/>
+      </w:pPr>
+    </w:lvl>
+    <w:lvl w:ilvl="1" w:tplc="080A0019" w:tentative="1">
+      <w:start w:val="1"/>
+      <w:numFmt w:val="lowerLetter"/>
+      <w:lvlText w:val="%2."/>
+      <w:lvlJc w:val="left"/>
+      <w:pPr>
+        <w:ind w:left="1440" w:hanging="360"/>
+      </w:pPr>
+    </w:lvl>
+    <w:lvl w:ilvl="2" w:tplc="080A001B" w:tentative="1">
+      <w:start w:val="1"/>
+      <w:numFmt w:val="lowerRoman"/>
+      <w:lvlText w:val="%3."/>
+      <w:lvlJc w:val="right"/>
+      <w:pPr>
+        <w:ind w:left="2160" w:hanging="180"/>
+      </w:pPr>
+    </w:lvl>
+    <w:lvl w:ilvl="3" w:tplc="080A000F" w:tentative="1">
+      <w:start w:val="1"/>
+      <w:numFmt w:val="decimal"/>
+      <w:lvlText w:val="%4."/>
+      <w:lvlJc w:val="left"/>
+      <w:pPr>
+        <w:ind w:left="2880" w:hanging="360"/>
+      </w:pPr>
+    </w:lvl>
+    <w:lvl w:ilvl="4" w:tplc="080A0019" w:tentative="1">
+      <w:start w:val="1"/>
+      <w:numFmt w:val="lowerLetter"/>
+      <w:lvlText w:val="%5."/>
+      <w:lvlJc w:val="left"/>
+      <w:pPr>
+        <w:ind w:left="3600" w:hanging="360"/>
+      </w:pPr>
+    </w:lvl>
+    <w:lvl w:ilvl="5" w:tplc="080A001B" w:tentative="1">
+      <w:start w:val="1"/>
+      <w:numFmt w:val="lowerRoman"/>
+      <w:lvlText w:val="%6."/>
+      <w:lvlJc w:val="right"/>
+      <w:pPr>
+        <w:ind w:left="4320" w:hanging="180"/>
+      </w:pPr>
+    </w:lvl>
+    <w:lvl w:ilvl="6" w:tplc="080A000F" w:tentative="1">
+      <w:start w:val="1"/>
+      <w:numFmt w:val="decimal"/>
+      <w:lvlText w:val="%7."/>
+      <w:lvlJc w:val="left"/>
+      <w:pPr>
+        <w:ind w:left="5040" w:hanging="360"/>
+      </w:pPr>
+    </w:lvl>
+    <w:lvl w:ilvl="7" w:tplc="080A0019" w:tentative="1">
+      <w:start w:val="1"/>
+      <w:numFmt w:val="lowerLetter"/>
+      <w:lvlText w:val="%8."/>
+      <w:lvlJc w:val="left"/>
+      <w:pPr>
+        <w:ind w:left="5760" w:hanging="360"/>
+      </w:pPr>
+    </w:lvl>
+    <w:lvl w:ilvl="8" w:tplc="080A001B" w:tentative="1">
+      <w:start w:val="1"/>
+      <w:numFmt w:val="lowerRoman"/>
+      <w:lvlText w:val="%9."/>
+      <w:lvlJc w:val="right"/>
+      <w:pPr>
+        <w:ind w:left="6480" w:hanging="180"/>
+      </w:pPr>
+    </w:lvl>
+  </w:abstractNum>
+  <w:abstractNum w:abstractNumId="48" w15:restartNumberingAfterBreak="0">
     <w:nsid w:val="49547241"/>
     <w:multiLevelType w:val="hybridMultilevel"/>
     <w:tmpl w:val="B9047488"/>
@@ -7475,7 +7471,7 @@
       </w:pPr>
     </w:lvl>
   </w:abstractNum>
-  <w:abstractNum w:abstractNumId="47" w15:restartNumberingAfterBreak="0">
+  <w:abstractNum w:abstractNumId="49" w15:restartNumberingAfterBreak="0">
     <w:nsid w:val="4A044E35"/>
     <w:multiLevelType w:val="hybridMultilevel"/>
     <w:tmpl w:val="37AAFDD0"/>
@@ -7588,7 +7584,7 @@
       </w:rPr>
     </w:lvl>
   </w:abstractNum>
-  <w:abstractNum w:abstractNumId="48" w15:restartNumberingAfterBreak="0">
+  <w:abstractNum w:abstractNumId="50" w15:restartNumberingAfterBreak="0">
     <w:nsid w:val="4AD93B40"/>
     <w:multiLevelType w:val="multilevel"/>
     <w:tmpl w:val="9EB63494"/>
@@ -7737,7 +7733,7 @@
       </w:rPr>
     </w:lvl>
   </w:abstractNum>
-  <w:abstractNum w:abstractNumId="49" w15:restartNumberingAfterBreak="0">
+  <w:abstractNum w:abstractNumId="51" w15:restartNumberingAfterBreak="0">
     <w:nsid w:val="4B0E1A7E"/>
     <w:multiLevelType w:val="multilevel"/>
     <w:tmpl w:val="4A589D7E"/>
@@ -7886,7 +7882,7 @@
       </w:rPr>
     </w:lvl>
   </w:abstractNum>
-  <w:abstractNum w:abstractNumId="50" w15:restartNumberingAfterBreak="0">
+  <w:abstractNum w:abstractNumId="52" w15:restartNumberingAfterBreak="0">
     <w:nsid w:val="4FBD462C"/>
     <w:multiLevelType w:val="hybridMultilevel"/>
     <w:tmpl w:val="6E60F450"/>
@@ -7972,7 +7968,7 @@
       </w:pPr>
     </w:lvl>
   </w:abstractNum>
-  <w:abstractNum w:abstractNumId="51" w15:restartNumberingAfterBreak="0">
+  <w:abstractNum w:abstractNumId="53" w15:restartNumberingAfterBreak="0">
     <w:nsid w:val="50C146B7"/>
     <w:multiLevelType w:val="hybridMultilevel"/>
     <w:tmpl w:val="5DACE1DC"/>
@@ -8085,7 +8081,7 @@
       </w:rPr>
     </w:lvl>
   </w:abstractNum>
-  <w:abstractNum w:abstractNumId="52" w15:restartNumberingAfterBreak="0">
+  <w:abstractNum w:abstractNumId="54" w15:restartNumberingAfterBreak="0">
     <w:nsid w:val="51277B92"/>
     <w:multiLevelType w:val="hybridMultilevel"/>
     <w:tmpl w:val="A156024C"/>
@@ -8174,7 +8170,7 @@
       </w:pPr>
     </w:lvl>
   </w:abstractNum>
-  <w:abstractNum w:abstractNumId="53" w15:restartNumberingAfterBreak="0">
+  <w:abstractNum w:abstractNumId="55" w15:restartNumberingAfterBreak="0">
     <w:nsid w:val="52986B34"/>
     <w:multiLevelType w:val="hybridMultilevel"/>
     <w:tmpl w:val="08C003EE"/>
@@ -8287,7 +8283,7 @@
       </w:rPr>
     </w:lvl>
   </w:abstractNum>
-  <w:abstractNum w:abstractNumId="54" w15:restartNumberingAfterBreak="0">
+  <w:abstractNum w:abstractNumId="56" w15:restartNumberingAfterBreak="0">
     <w:nsid w:val="53385EE9"/>
     <w:multiLevelType w:val="hybridMultilevel"/>
     <w:tmpl w:val="A09C1B2C"/>
@@ -8400,7 +8396,7 @@
       </w:rPr>
     </w:lvl>
   </w:abstractNum>
-  <w:abstractNum w:abstractNumId="55" w15:restartNumberingAfterBreak="0">
+  <w:abstractNum w:abstractNumId="57" w15:restartNumberingAfterBreak="0">
     <w:nsid w:val="59530D35"/>
     <w:multiLevelType w:val="hybridMultilevel"/>
     <w:tmpl w:val="D38A00A0"/>
@@ -8486,7 +8482,7 @@
       </w:pPr>
     </w:lvl>
   </w:abstractNum>
-  <w:abstractNum w:abstractNumId="56" w15:restartNumberingAfterBreak="0">
+  <w:abstractNum w:abstractNumId="58" w15:restartNumberingAfterBreak="0">
     <w:nsid w:val="5A54078F"/>
     <w:multiLevelType w:val="multilevel"/>
     <w:tmpl w:val="3CD8B7B2"/>
@@ -8635,7 +8631,7 @@
       </w:rPr>
     </w:lvl>
   </w:abstractNum>
-  <w:abstractNum w:abstractNumId="57" w15:restartNumberingAfterBreak="0">
+  <w:abstractNum w:abstractNumId="59" w15:restartNumberingAfterBreak="0">
     <w:nsid w:val="5A856ECC"/>
     <w:multiLevelType w:val="hybridMultilevel"/>
     <w:tmpl w:val="412C8624"/>
@@ -8724,7 +8720,7 @@
       </w:pPr>
     </w:lvl>
   </w:abstractNum>
-  <w:abstractNum w:abstractNumId="58" w15:restartNumberingAfterBreak="0">
+  <w:abstractNum w:abstractNumId="60" w15:restartNumberingAfterBreak="0">
     <w:nsid w:val="5AA95DE4"/>
     <w:multiLevelType w:val="multilevel"/>
     <w:tmpl w:val="882EC124"/>
@@ -8845,7 +8841,7 @@
       </w:pPr>
     </w:lvl>
   </w:abstractNum>
-  <w:abstractNum w:abstractNumId="59" w15:restartNumberingAfterBreak="0">
+  <w:abstractNum w:abstractNumId="61" w15:restartNumberingAfterBreak="0">
     <w:nsid w:val="5CAD2C7D"/>
     <w:multiLevelType w:val="multilevel"/>
     <w:tmpl w:val="F7D069B0"/>
@@ -8994,7 +8990,7 @@
       </w:rPr>
     </w:lvl>
   </w:abstractNum>
-  <w:abstractNum w:abstractNumId="60" w15:restartNumberingAfterBreak="0">
+  <w:abstractNum w:abstractNumId="62" w15:restartNumberingAfterBreak="0">
     <w:nsid w:val="61DB5930"/>
     <w:multiLevelType w:val="multilevel"/>
     <w:tmpl w:val="8A0EBF1E"/>
@@ -9143,7 +9139,7 @@
       </w:rPr>
     </w:lvl>
   </w:abstractNum>
-  <w:abstractNum w:abstractNumId="61" w15:restartNumberingAfterBreak="0">
+  <w:abstractNum w:abstractNumId="63" w15:restartNumberingAfterBreak="0">
     <w:nsid w:val="736D7008"/>
     <w:multiLevelType w:val="hybridMultilevel"/>
     <w:tmpl w:val="1B389580"/>
@@ -9229,7 +9225,7 @@
       </w:pPr>
     </w:lvl>
   </w:abstractNum>
-  <w:abstractNum w:abstractNumId="62" w15:restartNumberingAfterBreak="0">
+  <w:abstractNum w:abstractNumId="64" w15:restartNumberingAfterBreak="0">
     <w:nsid w:val="738464BF"/>
     <w:multiLevelType w:val="hybridMultilevel"/>
     <w:tmpl w:val="88F804BE"/>
@@ -9342,7 +9338,7 @@
       </w:rPr>
     </w:lvl>
   </w:abstractNum>
-  <w:abstractNum w:abstractNumId="63" w15:restartNumberingAfterBreak="0">
+  <w:abstractNum w:abstractNumId="65" w15:restartNumberingAfterBreak="0">
     <w:nsid w:val="74C75406"/>
     <w:multiLevelType w:val="multilevel"/>
     <w:tmpl w:val="6E40E9EE"/>
@@ -9491,7 +9487,7 @@
       </w:rPr>
     </w:lvl>
   </w:abstractNum>
-  <w:abstractNum w:abstractNumId="64" w15:restartNumberingAfterBreak="0">
+  <w:abstractNum w:abstractNumId="66" w15:restartNumberingAfterBreak="0">
     <w:nsid w:val="759115B7"/>
     <w:multiLevelType w:val="hybridMultilevel"/>
     <w:tmpl w:val="6F101654"/>
@@ -9604,7 +9600,7 @@
       </w:rPr>
     </w:lvl>
   </w:abstractNum>
-  <w:abstractNum w:abstractNumId="65" w15:restartNumberingAfterBreak="0">
+  <w:abstractNum w:abstractNumId="67" w15:restartNumberingAfterBreak="0">
     <w:nsid w:val="7629470D"/>
     <w:multiLevelType w:val="hybridMultilevel"/>
     <w:tmpl w:val="17A43B56"/>
@@ -9693,7 +9689,7 @@
       </w:pPr>
     </w:lvl>
   </w:abstractNum>
-  <w:abstractNum w:abstractNumId="66" w15:restartNumberingAfterBreak="0">
+  <w:abstractNum w:abstractNumId="68" w15:restartNumberingAfterBreak="0">
     <w:nsid w:val="77D4624B"/>
     <w:multiLevelType w:val="multilevel"/>
     <w:tmpl w:val="4A589D7E"/>
@@ -9842,7 +9838,7 @@
       </w:rPr>
     </w:lvl>
   </w:abstractNum>
-  <w:abstractNum w:abstractNumId="67" w15:restartNumberingAfterBreak="0">
+  <w:abstractNum w:abstractNumId="69" w15:restartNumberingAfterBreak="0">
     <w:nsid w:val="785B0442"/>
     <w:multiLevelType w:val="hybridMultilevel"/>
     <w:tmpl w:val="0D165422"/>
@@ -9955,7 +9951,7 @@
       </w:rPr>
     </w:lvl>
   </w:abstractNum>
-  <w:abstractNum w:abstractNumId="68" w15:restartNumberingAfterBreak="0">
+  <w:abstractNum w:abstractNumId="70" w15:restartNumberingAfterBreak="0">
     <w:nsid w:val="79EB7C9B"/>
     <w:multiLevelType w:val="multilevel"/>
     <w:tmpl w:val="40ECF822"/>
@@ -10104,7 +10100,7 @@
       </w:rPr>
     </w:lvl>
   </w:abstractNum>
-  <w:abstractNum w:abstractNumId="69" w15:restartNumberingAfterBreak="0">
+  <w:abstractNum w:abstractNumId="71" w15:restartNumberingAfterBreak="0">
     <w:nsid w:val="79F50A6A"/>
     <w:multiLevelType w:val="hybridMultilevel"/>
     <w:tmpl w:val="7F08BAF6"/>
@@ -10217,7 +10213,7 @@
       </w:rPr>
     </w:lvl>
   </w:abstractNum>
-  <w:abstractNum w:abstractNumId="70" w15:restartNumberingAfterBreak="0">
+  <w:abstractNum w:abstractNumId="72" w15:restartNumberingAfterBreak="0">
     <w:nsid w:val="7AB3740F"/>
     <w:multiLevelType w:val="hybridMultilevel"/>
     <w:tmpl w:val="65307492"/>
@@ -10330,7 +10326,7 @@
       </w:rPr>
     </w:lvl>
   </w:abstractNum>
-  <w:abstractNum w:abstractNumId="71" w15:restartNumberingAfterBreak="0">
+  <w:abstractNum w:abstractNumId="73" w15:restartNumberingAfterBreak="0">
     <w:nsid w:val="7C355A5E"/>
     <w:multiLevelType w:val="hybridMultilevel"/>
     <w:tmpl w:val="E19E2288"/>
@@ -10419,7 +10415,7 @@
       </w:pPr>
     </w:lvl>
   </w:abstractNum>
-  <w:abstractNum w:abstractNumId="72" w15:restartNumberingAfterBreak="0">
+  <w:abstractNum w:abstractNumId="74" w15:restartNumberingAfterBreak="0">
     <w:nsid w:val="7E2F1757"/>
     <w:multiLevelType w:val="multilevel"/>
     <w:tmpl w:val="4A589D7E"/>
@@ -10568,7 +10564,7 @@
       </w:rPr>
     </w:lvl>
   </w:abstractNum>
-  <w:abstractNum w:abstractNumId="73" w15:restartNumberingAfterBreak="0">
+  <w:abstractNum w:abstractNumId="75" w15:restartNumberingAfterBreak="0">
     <w:nsid w:val="7EAC6CB7"/>
     <w:multiLevelType w:val="hybridMultilevel"/>
     <w:tmpl w:val="D29C437A"/>
@@ -10682,76 +10678,76 @@
     </w:lvl>
   </w:abstractNum>
   <w:num w:numId="1" w16cid:durableId="1571379450">
-    <w:abstractNumId w:val="39"/>
+    <w:abstractNumId w:val="40"/>
   </w:num>
   <w:num w:numId="2" w16cid:durableId="860509416">
-    <w:abstractNumId w:val="48"/>
+    <w:abstractNumId w:val="50"/>
   </w:num>
   <w:num w:numId="3" w16cid:durableId="526335386">
-    <w:abstractNumId w:val="18"/>
+    <w:abstractNumId w:val="19"/>
   </w:num>
   <w:num w:numId="4" w16cid:durableId="1526552215">
-    <w:abstractNumId w:val="18"/>
+    <w:abstractNumId w:val="19"/>
     <w:lvlOverride w:ilvl="1">
       <w:startOverride w:val="2"/>
     </w:lvlOverride>
   </w:num>
   <w:num w:numId="5" w16cid:durableId="1473643509">
-    <w:abstractNumId w:val="18"/>
+    <w:abstractNumId w:val="19"/>
     <w:lvlOverride w:ilvl="1">
       <w:startOverride w:val="3"/>
     </w:lvlOverride>
   </w:num>
   <w:num w:numId="6" w16cid:durableId="38014760">
-    <w:abstractNumId w:val="18"/>
+    <w:abstractNumId w:val="19"/>
     <w:lvlOverride w:ilvl="1">
       <w:startOverride w:val="4"/>
     </w:lvlOverride>
   </w:num>
   <w:num w:numId="7" w16cid:durableId="1701736271">
-    <w:abstractNumId w:val="18"/>
+    <w:abstractNumId w:val="19"/>
     <w:lvlOverride w:ilvl="1">
       <w:startOverride w:val="5"/>
     </w:lvlOverride>
   </w:num>
   <w:num w:numId="8" w16cid:durableId="402028755">
-    <w:abstractNumId w:val="18"/>
+    <w:abstractNumId w:val="19"/>
     <w:lvlOverride w:ilvl="1">
       <w:startOverride w:val="6"/>
     </w:lvlOverride>
   </w:num>
   <w:num w:numId="9" w16cid:durableId="1139112726">
-    <w:abstractNumId w:val="18"/>
+    <w:abstractNumId w:val="19"/>
     <w:lvlOverride w:ilvl="1">
       <w:startOverride w:val="7"/>
     </w:lvlOverride>
   </w:num>
   <w:num w:numId="10" w16cid:durableId="84425775">
-    <w:abstractNumId w:val="18"/>
+    <w:abstractNumId w:val="19"/>
     <w:lvlOverride w:ilvl="1">
       <w:startOverride w:val="8"/>
     </w:lvlOverride>
   </w:num>
   <w:num w:numId="11" w16cid:durableId="837158050">
-    <w:abstractNumId w:val="41"/>
+    <w:abstractNumId w:val="42"/>
   </w:num>
   <w:num w:numId="12" w16cid:durableId="1169439747">
-    <w:abstractNumId w:val="60"/>
+    <w:abstractNumId w:val="62"/>
   </w:num>
   <w:num w:numId="13" w16cid:durableId="6951101">
-    <w:abstractNumId w:val="63"/>
+    <w:abstractNumId w:val="65"/>
   </w:num>
   <w:num w:numId="14" w16cid:durableId="1315795590">
-    <w:abstractNumId w:val="56"/>
+    <w:abstractNumId w:val="58"/>
   </w:num>
   <w:num w:numId="15" w16cid:durableId="1340230677">
-    <w:abstractNumId w:val="43"/>
+    <w:abstractNumId w:val="44"/>
   </w:num>
   <w:num w:numId="16" w16cid:durableId="1546870081">
-    <w:abstractNumId w:val="68"/>
+    <w:abstractNumId w:val="70"/>
   </w:num>
   <w:num w:numId="17" w16cid:durableId="1855193662">
-    <w:abstractNumId w:val="59"/>
+    <w:abstractNumId w:val="61"/>
   </w:num>
   <w:num w:numId="18" w16cid:durableId="41297817">
     <w:abstractNumId w:val="8"/>
@@ -10763,10 +10759,10 @@
     <w:abstractNumId w:val="10"/>
   </w:num>
   <w:num w:numId="21" w16cid:durableId="1032729579">
-    <w:abstractNumId w:val="19"/>
+    <w:abstractNumId w:val="20"/>
   </w:num>
   <w:num w:numId="22" w16cid:durableId="292761352">
-    <w:abstractNumId w:val="72"/>
+    <w:abstractNumId w:val="74"/>
   </w:num>
   <w:num w:numId="23" w16cid:durableId="674259492">
     <w:abstractNumId w:val="9"/>
@@ -10775,181 +10771,187 @@
     <w:abstractNumId w:val="7"/>
   </w:num>
   <w:num w:numId="25" w16cid:durableId="488594640">
-    <w:abstractNumId w:val="16"/>
+    <w:abstractNumId w:val="17"/>
   </w:num>
   <w:num w:numId="26" w16cid:durableId="856430026">
-    <w:abstractNumId w:val="66"/>
+    <w:abstractNumId w:val="68"/>
   </w:num>
   <w:num w:numId="27" w16cid:durableId="298844778">
-    <w:abstractNumId w:val="49"/>
+    <w:abstractNumId w:val="51"/>
   </w:num>
   <w:num w:numId="28" w16cid:durableId="1543201559">
-    <w:abstractNumId w:val="23"/>
+    <w:abstractNumId w:val="24"/>
   </w:num>
   <w:num w:numId="29" w16cid:durableId="431050215">
-    <w:abstractNumId w:val="40"/>
+    <w:abstractNumId w:val="41"/>
   </w:num>
   <w:num w:numId="30" w16cid:durableId="2077509238">
-    <w:abstractNumId w:val="58"/>
+    <w:abstractNumId w:val="60"/>
   </w:num>
   <w:num w:numId="31" w16cid:durableId="463888610">
     <w:abstractNumId w:val="11"/>
   </w:num>
   <w:num w:numId="32" w16cid:durableId="273638887">
-    <w:abstractNumId w:val="25"/>
+    <w:abstractNumId w:val="26"/>
   </w:num>
   <w:num w:numId="33" w16cid:durableId="574752197">
     <w:abstractNumId w:val="4"/>
   </w:num>
   <w:num w:numId="34" w16cid:durableId="400953149">
-    <w:abstractNumId w:val="42"/>
+    <w:abstractNumId w:val="43"/>
   </w:num>
   <w:num w:numId="35" w16cid:durableId="1318072721">
-    <w:abstractNumId w:val="27"/>
+    <w:abstractNumId w:val="28"/>
   </w:num>
   <w:num w:numId="36" w16cid:durableId="2091920890">
     <w:abstractNumId w:val="1"/>
   </w:num>
   <w:num w:numId="37" w16cid:durableId="1420835009">
-    <w:abstractNumId w:val="70"/>
+    <w:abstractNumId w:val="72"/>
   </w:num>
   <w:num w:numId="38" w16cid:durableId="1373459977">
-    <w:abstractNumId w:val="51"/>
+    <w:abstractNumId w:val="53"/>
   </w:num>
   <w:num w:numId="39" w16cid:durableId="1794522158">
     <w:abstractNumId w:val="3"/>
   </w:num>
   <w:num w:numId="40" w16cid:durableId="1905602922">
-    <w:abstractNumId w:val="62"/>
+    <w:abstractNumId w:val="64"/>
   </w:num>
   <w:num w:numId="41" w16cid:durableId="1686204424">
-    <w:abstractNumId w:val="31"/>
+    <w:abstractNumId w:val="32"/>
   </w:num>
   <w:num w:numId="42" w16cid:durableId="1367483633">
-    <w:abstractNumId w:val="64"/>
+    <w:abstractNumId w:val="66"/>
   </w:num>
   <w:num w:numId="43" w16cid:durableId="494028304">
-    <w:abstractNumId w:val="26"/>
+    <w:abstractNumId w:val="27"/>
   </w:num>
   <w:num w:numId="44" w16cid:durableId="117144390">
-    <w:abstractNumId w:val="67"/>
+    <w:abstractNumId w:val="69"/>
   </w:num>
   <w:num w:numId="45" w16cid:durableId="1246308073">
-    <w:abstractNumId w:val="69"/>
+    <w:abstractNumId w:val="71"/>
   </w:num>
   <w:num w:numId="46" w16cid:durableId="1130130568">
-    <w:abstractNumId w:val="73"/>
+    <w:abstractNumId w:val="75"/>
   </w:num>
   <w:num w:numId="47" w16cid:durableId="365913819">
+    <w:abstractNumId w:val="30"/>
+  </w:num>
+  <w:num w:numId="48" w16cid:durableId="909312208">
+    <w:abstractNumId w:val="55"/>
+  </w:num>
+  <w:num w:numId="49" w16cid:durableId="1855149787">
+    <w:abstractNumId w:val="45"/>
+  </w:num>
+  <w:num w:numId="50" w16cid:durableId="1757823023">
+    <w:abstractNumId w:val="22"/>
+  </w:num>
+  <w:num w:numId="51" w16cid:durableId="716004391">
+    <w:abstractNumId w:val="23"/>
+  </w:num>
+  <w:num w:numId="52" w16cid:durableId="1840273731">
     <w:abstractNumId w:val="29"/>
   </w:num>
-  <w:num w:numId="48" w16cid:durableId="909312208">
-    <w:abstractNumId w:val="53"/>
+  <w:num w:numId="53" w16cid:durableId="441461314">
+    <w:abstractNumId w:val="37"/>
   </w:num>
-  <w:num w:numId="49" w16cid:durableId="1855149787">
-    <w:abstractNumId w:val="44"/>
-  </w:num>
-  <w:num w:numId="50" w16cid:durableId="1757823023">
-    <w:abstractNumId w:val="21"/>
-  </w:num>
-  <w:num w:numId="51" w16cid:durableId="716004391">
-    <w:abstractNumId w:val="22"/>
-  </w:num>
-  <w:num w:numId="52" w16cid:durableId="1840273731">
-    <w:abstractNumId w:val="28"/>
-  </w:num>
-  <w:num w:numId="53" w16cid:durableId="441461314">
+  <w:num w:numId="54" w16cid:durableId="2090420513">
     <w:abstractNumId w:val="36"/>
   </w:num>
-  <w:num w:numId="54" w16cid:durableId="2090420513">
-    <w:abstractNumId w:val="35"/>
-  </w:num>
   <w:num w:numId="55" w16cid:durableId="218327485">
-    <w:abstractNumId w:val="50"/>
+    <w:abstractNumId w:val="52"/>
   </w:num>
   <w:num w:numId="56" w16cid:durableId="1435636461">
-    <w:abstractNumId w:val="54"/>
+    <w:abstractNumId w:val="56"/>
   </w:num>
   <w:num w:numId="57" w16cid:durableId="596325776">
-    <w:abstractNumId w:val="17"/>
+    <w:abstractNumId w:val="18"/>
   </w:num>
   <w:num w:numId="58" w16cid:durableId="138037311">
-    <w:abstractNumId w:val="46"/>
+    <w:abstractNumId w:val="48"/>
   </w:num>
   <w:num w:numId="59" w16cid:durableId="348724768">
-    <w:abstractNumId w:val="24"/>
+    <w:abstractNumId w:val="25"/>
   </w:num>
   <w:num w:numId="60" w16cid:durableId="2086032642">
     <w:abstractNumId w:val="2"/>
   </w:num>
   <w:num w:numId="61" w16cid:durableId="488714601">
-    <w:abstractNumId w:val="55"/>
+    <w:abstractNumId w:val="57"/>
   </w:num>
   <w:num w:numId="62" w16cid:durableId="1348407883">
     <w:abstractNumId w:val="5"/>
   </w:num>
   <w:num w:numId="63" w16cid:durableId="564224722">
-    <w:abstractNumId w:val="37"/>
+    <w:abstractNumId w:val="38"/>
   </w:num>
   <w:num w:numId="64" w16cid:durableId="645861287">
-    <w:abstractNumId w:val="38"/>
+    <w:abstractNumId w:val="39"/>
   </w:num>
   <w:num w:numId="65" w16cid:durableId="1702707952">
-    <w:abstractNumId w:val="32"/>
+    <w:abstractNumId w:val="33"/>
   </w:num>
   <w:num w:numId="66" w16cid:durableId="174737357">
-    <w:abstractNumId w:val="47"/>
+    <w:abstractNumId w:val="49"/>
   </w:num>
   <w:num w:numId="67" w16cid:durableId="936400862">
     <w:abstractNumId w:val="13"/>
   </w:num>
   <w:num w:numId="68" w16cid:durableId="778569943">
-    <w:abstractNumId w:val="30"/>
+    <w:abstractNumId w:val="31"/>
   </w:num>
   <w:num w:numId="69" w16cid:durableId="1775320530">
-    <w:abstractNumId w:val="15"/>
+    <w:abstractNumId w:val="16"/>
   </w:num>
   <w:num w:numId="70" w16cid:durableId="540895895">
+    <w:abstractNumId w:val="35"/>
+  </w:num>
+  <w:num w:numId="71" w16cid:durableId="94835418">
+    <w:abstractNumId w:val="46"/>
+  </w:num>
+  <w:num w:numId="72" w16cid:durableId="1388995757">
     <w:abstractNumId w:val="34"/>
   </w:num>
-  <w:num w:numId="71" w16cid:durableId="94835418">
-    <w:abstractNumId w:val="45"/>
-  </w:num>
-  <w:num w:numId="72" w16cid:durableId="1388995757">
-    <w:abstractNumId w:val="33"/>
-  </w:num>
   <w:num w:numId="73" w16cid:durableId="1517886434">
-    <w:abstractNumId w:val="57"/>
+    <w:abstractNumId w:val="59"/>
   </w:num>
   <w:num w:numId="74" w16cid:durableId="1260522234">
     <w:abstractNumId w:val="14"/>
   </w:num>
   <w:num w:numId="75" w16cid:durableId="541483520">
-    <w:abstractNumId w:val="71"/>
+    <w:abstractNumId w:val="73"/>
   </w:num>
   <w:num w:numId="76" w16cid:durableId="1084915411">
-    <w:abstractNumId w:val="61"/>
+    <w:abstractNumId w:val="63"/>
   </w:num>
   <w:num w:numId="77" w16cid:durableId="159279371">
-    <w:abstractNumId w:val="65"/>
+    <w:abstractNumId w:val="67"/>
   </w:num>
   <w:num w:numId="78" w16cid:durableId="1681544392">
-    <w:abstractNumId w:val="52"/>
+    <w:abstractNumId w:val="54"/>
   </w:num>
   <w:num w:numId="79" w16cid:durableId="1023291147">
     <w:abstractNumId w:val="6"/>
   </w:num>
   <w:num w:numId="80" w16cid:durableId="1586838787">
-    <w:abstractNumId w:val="20"/>
+    <w:abstractNumId w:val="21"/>
   </w:num>
   <w:num w:numId="81" w16cid:durableId="1549024264">
     <w:abstractNumId w:val="0"/>
+  </w:num>
+  <w:num w:numId="82" w16cid:durableId="939798896">
+    <w:abstractNumId w:val="47"/>
+  </w:num>
+  <w:num w:numId="83" w16cid:durableId="1308389297">
+    <w:abstractNumId w:val="15"/>
   </w:num>
 </w:numbering>
 </file>
 
 <file path=word/styles.xml><?xml version="1.0" encoding="utf-8"?>
-<w:styles xmlns:mc="http://schemas.openxmlformats.org/markup-compatibility/2006" xmlns:r="http://schemas.openxmlformats.org/officeDocument/2006/relationships" xmlns:w="http://schemas.openxmlformats.org/wordprocessingml/2006/main" xmlns:w14="http://schemas.microsoft.com/office/word/2010/wordml" xmlns:w15="http://schemas.microsoft.com/office/word/2012/wordml" xmlns:w16cex="http://schemas.microsoft.com/office/word/2018/wordml/cex" xmlns:w16cid="http://schemas.microsoft.com/office/word/2016/wordml/cid" xmlns:w16="http://schemas.microsoft.com/office/word/2018/wordml" xmlns:w16du="http://schemas.microsoft.com/office/word/2023/wordml/word16du" xmlns:w16sdtdh="http://schemas.microsoft.com/office/word/2020/wordml/sdtdatahash" xmlns:w16se="http://schemas.microsoft.com/office/word/2015/wordml/symex" mc:Ignorable="w14 w15 w16se w16cid w16 w16cex w16sdtdh w16du">
+<w:styles xmlns:mc="http://schemas.openxmlformats.org/markup-compatibility/2006" xmlns:r="http://schemas.openxmlformats.org/officeDocument/2006/relationships" xmlns:w="http://schemas.openxmlformats.org/wordprocessingml/2006/main" xmlns:w14="http://schemas.microsoft.com/office/word/2010/wordml" xmlns:w15="http://schemas.microsoft.com/office/word/2012/wordml" xmlns:w16cex="http://schemas.microsoft.com/office/word/2018/wordml/cex" xmlns:w16cid="http://schemas.microsoft.com/office/word/2016/wordml/cid" xmlns:w16="http://schemas.microsoft.com/office/word/2018/wordml" xmlns:w16du="http://schemas.microsoft.com/office/word/2023/wordml/word16du" xmlns:w16sdtdh="http://schemas.microsoft.com/office/word/2020/wordml/sdtdatahash" xmlns:w16sdtfl="http://schemas.microsoft.com/office/word/2024/wordml/sdtformatlock" xmlns:w16se="http://schemas.microsoft.com/office/word/2015/wordml/symex" mc:Ignorable="w14 w15 w16se w16cid w16 w16cex w16sdtdh w16sdtfl w16du">
   <w:docDefaults>
     <w:rPrDefault>
       <w:rPr>

</xml_diff>